<commit_message>
Use Cases for Sprint III
Added the following three use cases: Dedicated Server UC, Move
Transmission UC and Pool UC.  Also updated the CST 316 proposal
document, so the requirements are now listed in the document.
</commit_message>
<xml_diff>
--- a/doc/Use Cases/PoolUseCase.docx
+++ b/doc/Use Cases/PoolUseCase.docx
@@ -1,6 +1,6 @@
 
 <file path=word/document.xml><?xml version="1.0" encoding="utf-8"?>
-<w:document xmlns:wpc="http://schemas.microsoft.com/office/word/2010/wordprocessingCanvas" xmlns:mc="http://schemas.openxmlformats.org/markup-compatibility/2006" xmlns:o="urn:schemas-microsoft-com:office:office" xmlns:r="http://schemas.openxmlformats.org/officeDocument/2006/relationships" xmlns:m="http://schemas.openxmlformats.org/officeDocument/2006/math" xmlns:v="urn:schemas-microsoft-com:vml" xmlns:wp14="http://schemas.microsoft.com/office/word/2010/wordprocessingDrawing" xmlns:wp="http://schemas.openxmlformats.org/drawingml/2006/wordprocessingDrawing" xmlns:w10="urn:schemas-microsoft-com:office:word" xmlns:w="http://schemas.openxmlformats.org/wordprocessingml/2006/main" xmlns:w14="http://schemas.microsoft.com/office/word/2010/wordml" xmlns:w15="http://schemas.microsoft.com/office/word/2012/wordml" xmlns:wpg="http://schemas.microsoft.com/office/word/2010/wordprocessingGroup" xmlns:wpi="http://schemas.microsoft.com/office/word/2010/wordprocessingInk" xmlns:wne="http://schemas.microsoft.com/office/word/2006/wordml" xmlns:wps="http://schemas.microsoft.com/office/word/2010/wordprocessingShape" mc:Ignorable="w14 w15 wp14">
+<w:document xmlns:wpc="http://schemas.microsoft.com/office/word/2010/wordprocessingCanvas" xmlns:mc="http://schemas.openxmlformats.org/markup-compatibility/2006" xmlns:o="urn:schemas-microsoft-com:office:office" xmlns:r="http://schemas.openxmlformats.org/officeDocument/2006/relationships" xmlns:m="http://schemas.openxmlformats.org/officeDocument/2006/math" xmlns:v="urn:schemas-microsoft-com:vml" xmlns:wp14="http://schemas.microsoft.com/office/word/2010/wordprocessingDrawing" xmlns:wp="http://schemas.openxmlformats.org/drawingml/2006/wordprocessingDrawing" xmlns:w10="urn:schemas-microsoft-com:office:word" xmlns:w="http://schemas.openxmlformats.org/wordprocessingml/2006/main" xmlns:w14="http://schemas.microsoft.com/office/word/2010/wordml" xmlns:wpg="http://schemas.microsoft.com/office/word/2010/wordprocessingGroup" xmlns:wpi="http://schemas.microsoft.com/office/word/2010/wordprocessingInk" xmlns:wne="http://schemas.microsoft.com/office/word/2006/wordml" xmlns:wps="http://schemas.microsoft.com/office/word/2010/wordprocessingShape" mc:Ignorable="w14 wp14">
   <w:body>
     <w:tbl>
       <w:tblPr>
@@ -36,6 +36,9 @@
               <w:pStyle w:val="Heading1"/>
             </w:pPr>
             <w:r>
+              <w:rPr>
+                <w:color w:val="auto"/>
+              </w:rPr>
               <w:t>General Information</w:t>
             </w:r>
           </w:p>
@@ -48,7 +51,7 @@
         <w:tc>
           <w:tcPr>
             <w:tcW w:w="4518" w:type="dxa"/>
-            <w:shd w:val="clear" w:color="auto" w:fill="92D050"/>
+            <w:shd w:val="clear" w:color="auto" w:fill="auto"/>
           </w:tcPr>
           <w:p>
             <w:pPr>
@@ -91,16 +94,24 @@
                 <w:rFonts w:asciiTheme="minorHAnsi" w:hAnsiTheme="minorHAnsi"/>
                 <w:sz w:val="16"/>
               </w:rPr>
-              <w:t xml:space="preserve"> ATM usage</w:t>
-            </w:r>
-          </w:p>
-          <w:p>
-            <w:pPr>
-              <w:rPr>
-                <w:rFonts w:asciiTheme="minorHAnsi" w:hAnsiTheme="minorHAnsi"/>
-                <w:sz w:val="16"/>
-              </w:rPr>
-            </w:pPr>
+              <w:t xml:space="preserve"> </w:t>
+            </w:r>
+            <w:r>
+              <w:rPr>
+                <w:rFonts w:asciiTheme="minorHAnsi" w:hAnsiTheme="minorHAnsi"/>
+                <w:sz w:val="16"/>
+              </w:rPr>
+              <w:t>Navigating Application Lobby</w:t>
+            </w:r>
+          </w:p>
+          <w:p>
+            <w:pPr>
+              <w:rPr>
+                <w:rFonts w:asciiTheme="minorHAnsi" w:hAnsiTheme="minorHAnsi"/>
+                <w:sz w:val="16"/>
+              </w:rPr>
+            </w:pPr>
+            <w:proofErr w:type="gramStart"/>
             <w:r>
               <w:rPr>
                 <w:rFonts w:asciiTheme="minorHAnsi" w:hAnsiTheme="minorHAnsi"/>
@@ -108,12 +119,20 @@
               </w:rPr>
               <w:t>Description :</w:t>
             </w:r>
-            <w:r>
-              <w:rPr>
-                <w:rFonts w:asciiTheme="minorHAnsi" w:hAnsiTheme="minorHAnsi"/>
-                <w:sz w:val="16"/>
-              </w:rPr>
-              <w:t xml:space="preserve"> Customer uses ATM to withdraw money</w:t>
+            <w:proofErr w:type="gramEnd"/>
+            <w:r>
+              <w:rPr>
+                <w:rFonts w:asciiTheme="minorHAnsi" w:hAnsiTheme="minorHAnsi"/>
+                <w:sz w:val="16"/>
+              </w:rPr>
+              <w:t xml:space="preserve"> </w:t>
+            </w:r>
+            <w:r>
+              <w:rPr>
+                <w:rFonts w:asciiTheme="minorHAnsi" w:hAnsiTheme="minorHAnsi"/>
+                <w:sz w:val="16"/>
+              </w:rPr>
+              <w:t>Selecting a queue for a timed game of chess.</w:t>
             </w:r>
           </w:p>
           <w:p>
@@ -128,7 +147,7 @@
         <w:tc>
           <w:tcPr>
             <w:tcW w:w="4230" w:type="dxa"/>
-            <w:shd w:val="clear" w:color="auto" w:fill="92D050"/>
+            <w:shd w:val="clear" w:color="auto" w:fill="auto"/>
           </w:tcPr>
           <w:p>
             <w:pPr>
@@ -149,7 +168,14 @@
                 <w:rFonts w:asciiTheme="minorHAnsi" w:hAnsiTheme="minorHAnsi"/>
                 <w:sz w:val="16"/>
               </w:rPr>
-              <w:t xml:space="preserve"> Cal Caldwell</w:t>
+              <w:t xml:space="preserve"> </w:t>
+            </w:r>
+            <w:r>
+              <w:rPr>
+                <w:rFonts w:asciiTheme="minorHAnsi" w:hAnsiTheme="minorHAnsi"/>
+                <w:sz w:val="16"/>
+              </w:rPr>
+              <w:t>Todd Breedlove</w:t>
             </w:r>
           </w:p>
         </w:tc>
@@ -193,6 +219,9 @@
               <w:pStyle w:val="Heading1"/>
             </w:pPr>
             <w:r>
+              <w:rPr>
+                <w:color w:val="auto"/>
+              </w:rPr>
               <w:t>Requirements/Feature Trace</w:t>
             </w:r>
           </w:p>
@@ -205,7 +234,7 @@
         <w:tc>
           <w:tcPr>
             <w:tcW w:w="1008" w:type="dxa"/>
-            <w:shd w:val="clear" w:color="auto" w:fill="92D050"/>
+            <w:shd w:val="clear" w:color="auto" w:fill="auto"/>
           </w:tcPr>
           <w:p>
             <w:pPr>
@@ -237,7 +266,7 @@
         <w:tc>
           <w:tcPr>
             <w:tcW w:w="7740" w:type="dxa"/>
-            <w:shd w:val="clear" w:color="auto" w:fill="92D050"/>
+            <w:shd w:val="clear" w:color="auto" w:fill="auto"/>
           </w:tcPr>
           <w:p>
             <w:pPr>
@@ -264,63 +293,42 @@
         <w:tc>
           <w:tcPr>
             <w:tcW w:w="1008" w:type="dxa"/>
-            <w:shd w:val="clear" w:color="auto" w:fill="92D050"/>
-          </w:tcPr>
-          <w:p>
-            <w:pPr>
-              <w:rPr>
-                <w:rFonts w:asciiTheme="minorHAnsi" w:hAnsiTheme="minorHAnsi"/>
-                <w:sz w:val="16"/>
-              </w:rPr>
-            </w:pPr>
-            <w:r>
-              <w:rPr>
-                <w:rFonts w:asciiTheme="minorHAnsi" w:hAnsiTheme="minorHAnsi"/>
-                <w:sz w:val="16"/>
-              </w:rPr>
-              <w:t>005</w:t>
+            <w:shd w:val="clear" w:color="auto" w:fill="auto"/>
+          </w:tcPr>
+          <w:p>
+            <w:pPr>
+              <w:rPr>
+                <w:rFonts w:asciiTheme="minorHAnsi" w:hAnsiTheme="minorHAnsi"/>
+                <w:sz w:val="16"/>
+              </w:rPr>
+            </w:pPr>
+            <w:r>
+              <w:rPr>
+                <w:rFonts w:asciiTheme="minorHAnsi" w:hAnsiTheme="minorHAnsi"/>
+                <w:sz w:val="16"/>
+              </w:rPr>
+              <w:t>5ai</w:t>
             </w:r>
           </w:p>
         </w:tc>
         <w:tc>
           <w:tcPr>
             <w:tcW w:w="7740" w:type="dxa"/>
-            <w:shd w:val="clear" w:color="auto" w:fill="92D050"/>
-          </w:tcPr>
-          <w:p>
-            <w:pPr>
-              <w:rPr>
-                <w:rFonts w:asciiTheme="minorHAnsi" w:hAnsiTheme="minorHAnsi"/>
-                <w:sz w:val="16"/>
-              </w:rPr>
-            </w:pPr>
-            <w:r>
-              <w:rPr>
-                <w:rFonts w:asciiTheme="minorHAnsi" w:hAnsiTheme="minorHAnsi"/>
-                <w:sz w:val="16"/>
-              </w:rPr>
-              <w:t>Requirement  to allow</w:t>
-            </w:r>
-            <w:r>
-              <w:rPr>
-                <w:rFonts w:asciiTheme="minorHAnsi" w:hAnsiTheme="minorHAnsi"/>
-                <w:sz w:val="16"/>
-              </w:rPr>
-              <w:t xml:space="preserve"> bank customers </w:t>
-            </w:r>
-            <w:r>
-              <w:rPr>
-                <w:rFonts w:asciiTheme="minorHAnsi" w:hAnsiTheme="minorHAnsi"/>
-                <w:sz w:val="16"/>
-              </w:rPr>
-              <w:t xml:space="preserve">with an ATM card </w:t>
-            </w:r>
-            <w:r>
-              <w:rPr>
-                <w:rFonts w:asciiTheme="minorHAnsi" w:hAnsiTheme="minorHAnsi"/>
-                <w:sz w:val="16"/>
-              </w:rPr>
-              <w:t>to withdraw money from an ATM machine</w:t>
+            <w:shd w:val="clear" w:color="auto" w:fill="auto"/>
+          </w:tcPr>
+          <w:p>
+            <w:pPr>
+              <w:rPr>
+                <w:rFonts w:asciiTheme="minorHAnsi" w:hAnsiTheme="minorHAnsi"/>
+                <w:sz w:val="16"/>
+              </w:rPr>
+            </w:pPr>
+            <w:r>
+              <w:rPr>
+                <w:rFonts w:asciiTheme="minorHAnsi" w:hAnsiTheme="minorHAnsi"/>
+                <w:sz w:val="16"/>
+              </w:rPr>
+              <w:t>Queues divided into 1 minute, 5 minute, and 30 minute games</w:t>
             </w:r>
           </w:p>
         </w:tc>
@@ -332,7 +340,7 @@
         <w:tc>
           <w:tcPr>
             <w:tcW w:w="1008" w:type="dxa"/>
-            <w:shd w:val="clear" w:color="auto" w:fill="92D050"/>
+            <w:shd w:val="clear" w:color="auto" w:fill="auto"/>
           </w:tcPr>
           <w:p>
             <w:pPr>
@@ -346,7 +354,7 @@
         <w:tc>
           <w:tcPr>
             <w:tcW w:w="7740" w:type="dxa"/>
-            <w:shd w:val="clear" w:color="auto" w:fill="92D050"/>
+            <w:shd w:val="clear" w:color="auto" w:fill="auto"/>
           </w:tcPr>
           <w:p>
             <w:pPr>
@@ -365,7 +373,7 @@
         <w:tc>
           <w:tcPr>
             <w:tcW w:w="1008" w:type="dxa"/>
-            <w:shd w:val="clear" w:color="auto" w:fill="92D050"/>
+            <w:shd w:val="clear" w:color="auto" w:fill="auto"/>
           </w:tcPr>
           <w:p>
             <w:pPr>
@@ -379,7 +387,7 @@
         <w:tc>
           <w:tcPr>
             <w:tcW w:w="7740" w:type="dxa"/>
-            <w:shd w:val="clear" w:color="auto" w:fill="92D050"/>
+            <w:shd w:val="clear" w:color="auto" w:fill="auto"/>
           </w:tcPr>
           <w:p>
             <w:pPr>
@@ -398,7 +406,7 @@
         <w:tc>
           <w:tcPr>
             <w:tcW w:w="1008" w:type="dxa"/>
-            <w:shd w:val="clear" w:color="auto" w:fill="92D050"/>
+            <w:shd w:val="clear" w:color="auto" w:fill="auto"/>
           </w:tcPr>
           <w:p>
             <w:pPr>
@@ -412,7 +420,7 @@
         <w:tc>
           <w:tcPr>
             <w:tcW w:w="7740" w:type="dxa"/>
-            <w:shd w:val="clear" w:color="auto" w:fill="92D050"/>
+            <w:shd w:val="clear" w:color="auto" w:fill="auto"/>
           </w:tcPr>
           <w:p>
             <w:pPr>
@@ -463,6 +471,9 @@
               <w:pStyle w:val="Heading1"/>
             </w:pPr>
             <w:r>
+              <w:rPr>
+                <w:color w:val="auto"/>
+              </w:rPr>
               <w:t>Revision History</w:t>
             </w:r>
           </w:p>
@@ -553,13 +564,6 @@
                 <w:sz w:val="16"/>
               </w:rPr>
             </w:pPr>
-            <w:r>
-              <w:rPr>
-                <w:rFonts w:asciiTheme="minorHAnsi" w:hAnsiTheme="minorHAnsi"/>
-                <w:sz w:val="16"/>
-              </w:rPr>
-              <w:t>Cal Caldwell</w:t>
-            </w:r>
           </w:p>
         </w:tc>
         <w:tc>
@@ -573,13 +577,6 @@
                 <w:sz w:val="16"/>
               </w:rPr>
             </w:pPr>
-            <w:r>
-              <w:rPr>
-                <w:rFonts w:asciiTheme="minorHAnsi" w:hAnsiTheme="minorHAnsi"/>
-                <w:sz w:val="16"/>
-              </w:rPr>
-              <w:t>7/30/09</w:t>
-            </w:r>
           </w:p>
         </w:tc>
         <w:tc>
@@ -593,13 +590,6 @@
                 <w:sz w:val="16"/>
               </w:rPr>
             </w:pPr>
-            <w:r>
-              <w:rPr>
-                <w:rFonts w:asciiTheme="minorHAnsi" w:hAnsiTheme="minorHAnsi"/>
-                <w:sz w:val="16"/>
-              </w:rPr>
-              <w:t>First draft</w:t>
-            </w:r>
           </w:p>
         </w:tc>
       </w:tr>
@@ -869,15 +859,6 @@
                 <w:u w:val="none"/>
               </w:rPr>
             </w:pPr>
-            <w:r>
-              <w:rPr>
-                <w:rFonts w:asciiTheme="minorHAnsi" w:hAnsiTheme="minorHAnsi"/>
-                <w:b w:val="0"/>
-                <w:sz w:val="16"/>
-                <w:u w:val="none"/>
-              </w:rPr>
-              <w:t>N/A</w:t>
-            </w:r>
           </w:p>
         </w:tc>
         <w:tc>
@@ -1100,7 +1081,7 @@
                 <w:rFonts w:asciiTheme="minorHAnsi" w:hAnsiTheme="minorHAnsi"/>
                 <w:sz w:val="16"/>
               </w:rPr>
-              <w:t>Bank customer</w:t>
+              <w:t>User</w:t>
             </w:r>
           </w:p>
         </w:tc>
@@ -1140,7 +1121,7 @@
                 <w:rFonts w:asciiTheme="minorHAnsi" w:hAnsiTheme="minorHAnsi"/>
                 <w:sz w:val="16"/>
               </w:rPr>
-              <w:t>Bank customers  that have ATM cards can withdraw money from their account</w:t>
+              <w:t>Someone who wishes to play a 1 minute, 5 minute, or 30 minute game of chess.</w:t>
             </w:r>
           </w:p>
         </w:tc>
@@ -1157,6 +1138,13 @@
                 <w:sz w:val="16"/>
               </w:rPr>
             </w:pPr>
+            <w:r>
+              <w:rPr>
+                <w:rFonts w:asciiTheme="minorHAnsi" w:hAnsiTheme="minorHAnsi"/>
+                <w:sz w:val="16"/>
+              </w:rPr>
+              <w:t>Server</w:t>
+            </w:r>
           </w:p>
         </w:tc>
         <w:tc>
@@ -1170,6 +1158,13 @@
                 <w:sz w:val="16"/>
               </w:rPr>
             </w:pPr>
+            <w:r>
+              <w:rPr>
+                <w:rFonts w:asciiTheme="minorHAnsi" w:hAnsiTheme="minorHAnsi"/>
+                <w:sz w:val="16"/>
+              </w:rPr>
+              <w:t>S</w:t>
+            </w:r>
           </w:p>
         </w:tc>
         <w:tc>
@@ -1183,6 +1178,29 @@
                 <w:sz w:val="16"/>
               </w:rPr>
             </w:pPr>
+            <w:r>
+              <w:rPr>
+                <w:rFonts w:asciiTheme="minorHAnsi" w:hAnsiTheme="minorHAnsi"/>
+                <w:sz w:val="16"/>
+              </w:rPr>
+              <w:t xml:space="preserve">Places a user in a pool and allocates users into a game of chess based on their </w:t>
+            </w:r>
+            <w:proofErr w:type="spellStart"/>
+            <w:r>
+              <w:rPr>
+                <w:rFonts w:asciiTheme="minorHAnsi" w:hAnsiTheme="minorHAnsi"/>
+                <w:sz w:val="16"/>
+              </w:rPr>
+              <w:t>Elo</w:t>
+            </w:r>
+            <w:proofErr w:type="spellEnd"/>
+            <w:r>
+              <w:rPr>
+                <w:rFonts w:asciiTheme="minorHAnsi" w:hAnsiTheme="minorHAnsi"/>
+                <w:sz w:val="16"/>
+              </w:rPr>
+              <w:t xml:space="preserve"> rating.</w:t>
+            </w:r>
           </w:p>
         </w:tc>
       </w:tr>
@@ -1340,6 +1358,13 @@
                 <w:sz w:val="16"/>
               </w:rPr>
             </w:pPr>
+            <w:r>
+              <w:rPr>
+                <w:rFonts w:asciiTheme="minorHAnsi" w:hAnsiTheme="minorHAnsi"/>
+                <w:sz w:val="16"/>
+              </w:rPr>
+              <w:t>1</w:t>
+            </w:r>
           </w:p>
         </w:tc>
         <w:tc>
@@ -1358,7 +1383,7 @@
                 <w:rFonts w:asciiTheme="minorHAnsi" w:hAnsiTheme="minorHAnsi"/>
                 <w:sz w:val="16"/>
               </w:rPr>
-              <w:t>ATM “Welcome” screen is displayed</w:t>
+              <w:t>Needs to be logged into the application.</w:t>
             </w:r>
           </w:p>
         </w:tc>
@@ -1431,7 +1456,7 @@
                 <w:rFonts w:asciiTheme="minorHAnsi" w:hAnsiTheme="minorHAnsi"/>
                 <w:sz w:val="16"/>
               </w:rPr>
-              <w:t>Bank Customer swipes ATM card in ATM machine</w:t>
+              <w:t>Successfully logging in with trigger this use case.</w:t>
             </w:r>
           </w:p>
         </w:tc>
@@ -1675,7 +1700,7 @@
                 <w:rFonts w:asciiTheme="minorHAnsi" w:hAnsiTheme="minorHAnsi"/>
                 <w:sz w:val="16"/>
               </w:rPr>
-              <w:t>ATM machine asks for PIN number</w:t>
+              <w:t xml:space="preserve"> User decides how long of a chess game to play.</w:t>
             </w:r>
           </w:p>
         </w:tc>
@@ -1743,7 +1768,7 @@
                 <w:rFonts w:asciiTheme="minorHAnsi" w:hAnsiTheme="minorHAnsi"/>
                 <w:sz w:val="16"/>
               </w:rPr>
-              <w:t>Customer enters PIN number</w:t>
+              <w:t>Server places User in a queue for that kind of chess game.</w:t>
             </w:r>
           </w:p>
         </w:tc>
@@ -1811,15 +1836,26 @@
                 <w:rFonts w:asciiTheme="minorHAnsi" w:hAnsiTheme="minorHAnsi"/>
                 <w:sz w:val="16"/>
               </w:rPr>
-              <w:t xml:space="preserve">ATM asks TX </w:t>
-            </w:r>
-            <w:r>
-              <w:rPr>
-                <w:rFonts w:asciiTheme="minorHAnsi" w:hAnsiTheme="minorHAnsi"/>
-                <w:sz w:val="16"/>
-              </w:rPr>
-              <w:t xml:space="preserve"> type</w:t>
-            </w:r>
+              <w:t xml:space="preserve">User will be idle until Server successfully find another User in the queue within 200 points of the User’s </w:t>
+            </w:r>
+            <w:proofErr w:type="spellStart"/>
+            <w:r>
+              <w:rPr>
+                <w:rFonts w:asciiTheme="minorHAnsi" w:hAnsiTheme="minorHAnsi"/>
+                <w:sz w:val="16"/>
+              </w:rPr>
+              <w:t>Elo</w:t>
+            </w:r>
+            <w:proofErr w:type="spellEnd"/>
+            <w:r>
+              <w:rPr>
+                <w:rFonts w:asciiTheme="minorHAnsi" w:hAnsiTheme="minorHAnsi"/>
+                <w:sz w:val="16"/>
+              </w:rPr>
+              <w:t xml:space="preserve"> rating, or if the user decides to exit early.</w:t>
+            </w:r>
+            <w:bookmarkStart w:id="0" w:name="_GoBack"/>
+            <w:bookmarkEnd w:id="0"/>
           </w:p>
         </w:tc>
         <w:tc>
@@ -1886,23 +1922,7 @@
                 <w:rFonts w:asciiTheme="minorHAnsi" w:hAnsiTheme="minorHAnsi"/>
                 <w:sz w:val="16"/>
               </w:rPr>
-              <w:t>Customer Enters “</w:t>
-            </w:r>
-            <w:proofErr w:type="spellStart"/>
-            <w:r>
-              <w:rPr>
-                <w:rFonts w:asciiTheme="minorHAnsi" w:hAnsiTheme="minorHAnsi"/>
-                <w:sz w:val="16"/>
-              </w:rPr>
-              <w:t>WithDraw</w:t>
-            </w:r>
-            <w:proofErr w:type="spellEnd"/>
-            <w:r>
-              <w:rPr>
-                <w:rFonts w:asciiTheme="minorHAnsi" w:hAnsiTheme="minorHAnsi"/>
-                <w:sz w:val="16"/>
-              </w:rPr>
-              <w:t>”</w:t>
+              <w:t>If User is put into a match with another User, they will play a game of chess with that time control.  Otherwise if the User left early, User is brought back to the lobby.</w:t>
             </w:r>
           </w:p>
         </w:tc>
@@ -1970,7 +1990,7 @@
                 <w:rFonts w:asciiTheme="minorHAnsi" w:hAnsiTheme="minorHAnsi"/>
                 <w:sz w:val="16"/>
               </w:rPr>
-              <w:t>ATM asks for TX amount</w:t>
+              <w:t>Server randomly decides which User goes first if a match is initiated.</w:t>
             </w:r>
           </w:p>
         </w:tc>
@@ -1998,149 +2018,6 @@
                 <w:sz w:val="16"/>
               </w:rPr>
             </w:pPr>
-          </w:p>
-        </w:tc>
-      </w:tr>
-      <w:tr>
-        <w:tc>
-          <w:tcPr>
-            <w:tcW w:w="1098" w:type="dxa"/>
-          </w:tcPr>
-          <w:p>
-            <w:pPr>
-              <w:rPr>
-                <w:rFonts w:asciiTheme="minorHAnsi" w:hAnsiTheme="minorHAnsi"/>
-                <w:sz w:val="16"/>
-              </w:rPr>
-            </w:pPr>
-            <w:r>
-              <w:rPr>
-                <w:rFonts w:asciiTheme="minorHAnsi" w:hAnsiTheme="minorHAnsi"/>
-                <w:sz w:val="16"/>
-              </w:rPr>
-              <w:t>06</w:t>
-            </w:r>
-          </w:p>
-        </w:tc>
-        <w:tc>
-          <w:tcPr>
-            <w:tcW w:w="3870" w:type="dxa"/>
-          </w:tcPr>
-          <w:p>
-            <w:pPr>
-              <w:rPr>
-                <w:rFonts w:asciiTheme="minorHAnsi" w:hAnsiTheme="minorHAnsi"/>
-                <w:sz w:val="16"/>
-              </w:rPr>
-            </w:pPr>
-            <w:r>
-              <w:rPr>
-                <w:rFonts w:asciiTheme="minorHAnsi" w:hAnsiTheme="minorHAnsi"/>
-                <w:sz w:val="16"/>
-              </w:rPr>
-              <w:t>Customer enters amount</w:t>
-            </w:r>
-          </w:p>
-        </w:tc>
-        <w:tc>
-          <w:tcPr>
-            <w:tcW w:w="1980" w:type="dxa"/>
-          </w:tcPr>
-          <w:p>
-            <w:pPr>
-              <w:rPr>
-                <w:rFonts w:asciiTheme="minorHAnsi" w:hAnsiTheme="minorHAnsi"/>
-                <w:sz w:val="16"/>
-              </w:rPr>
-            </w:pPr>
-          </w:p>
-        </w:tc>
-        <w:tc>
-          <w:tcPr>
-            <w:tcW w:w="1800" w:type="dxa"/>
-          </w:tcPr>
-          <w:p>
-            <w:pPr>
-              <w:rPr>
-                <w:rFonts w:asciiTheme="minorHAnsi" w:hAnsiTheme="minorHAnsi"/>
-                <w:sz w:val="16"/>
-              </w:rPr>
-            </w:pPr>
-          </w:p>
-        </w:tc>
-      </w:tr>
-      <w:tr>
-        <w:tc>
-          <w:tcPr>
-            <w:tcW w:w="1098" w:type="dxa"/>
-          </w:tcPr>
-          <w:p>
-            <w:pPr>
-              <w:rPr>
-                <w:rFonts w:asciiTheme="minorHAnsi" w:hAnsiTheme="minorHAnsi"/>
-                <w:sz w:val="16"/>
-              </w:rPr>
-            </w:pPr>
-            <w:r>
-              <w:rPr>
-                <w:rFonts w:asciiTheme="minorHAnsi" w:hAnsiTheme="minorHAnsi"/>
-                <w:sz w:val="16"/>
-              </w:rPr>
-              <w:t>07</w:t>
-            </w:r>
-          </w:p>
-        </w:tc>
-        <w:tc>
-          <w:tcPr>
-            <w:tcW w:w="3870" w:type="dxa"/>
-          </w:tcPr>
-          <w:p>
-            <w:pPr>
-              <w:rPr>
-                <w:rFonts w:asciiTheme="minorHAnsi" w:hAnsiTheme="minorHAnsi"/>
-                <w:sz w:val="16"/>
-              </w:rPr>
-            </w:pPr>
-            <w:r>
-              <w:rPr>
-                <w:rFonts w:asciiTheme="minorHAnsi" w:hAnsiTheme="minorHAnsi"/>
-                <w:sz w:val="16"/>
-              </w:rPr>
-              <w:t>ATM machine dispenses cash</w:t>
-            </w:r>
-          </w:p>
-        </w:tc>
-        <w:tc>
-          <w:tcPr>
-            <w:tcW w:w="1980" w:type="dxa"/>
-          </w:tcPr>
-          <w:p>
-            <w:pPr>
-              <w:rPr>
-                <w:rFonts w:asciiTheme="minorHAnsi" w:hAnsiTheme="minorHAnsi"/>
-                <w:sz w:val="16"/>
-              </w:rPr>
-            </w:pPr>
-          </w:p>
-        </w:tc>
-        <w:tc>
-          <w:tcPr>
-            <w:tcW w:w="1800" w:type="dxa"/>
-          </w:tcPr>
-          <w:p>
-            <w:pPr>
-              <w:rPr>
-                <w:rFonts w:asciiTheme="minorHAnsi" w:hAnsiTheme="minorHAnsi"/>
-                <w:sz w:val="16"/>
-              </w:rPr>
-            </w:pPr>
-            <w:r>
-              <w:rPr>
-                <w:rFonts w:asciiTheme="minorHAnsi" w:hAnsiTheme="minorHAnsi"/>
-                <w:sz w:val="16"/>
-              </w:rPr>
-              <w:t>22</w:t>
-            </w:r>
           </w:p>
         </w:tc>
       </w:tr>
@@ -2158,12 +2035,13 @@
           <w:rFonts w:asciiTheme="minorHAnsi" w:hAnsiTheme="minorHAnsi"/>
         </w:rPr>
       </w:pPr>
-      <w:r>
+    </w:p>
+    <w:p>
+      <w:pPr>
         <w:rPr>
           <w:rFonts w:asciiTheme="minorHAnsi" w:hAnsiTheme="minorHAnsi"/>
         </w:rPr>
-        <w:br w:type="page"/>
-      </w:r>
+      </w:pPr>
     </w:p>
     <w:tbl>
       <w:tblPr>
@@ -2206,7 +2084,6 @@
                 <w:b/>
                 <w:sz w:val="24"/>
               </w:rPr>
-              <w:lastRenderedPageBreak/>
               <w:t xml:space="preserve"> Exception Conditions</w:t>
             </w:r>
           </w:p>
@@ -2315,7 +2192,7 @@
                 <w:rFonts w:asciiTheme="minorHAnsi" w:hAnsiTheme="minorHAnsi"/>
                 <w:sz w:val="16"/>
               </w:rPr>
-              <w:t>Invalid Pin #</w:t>
+              <w:t>User loses connection during idle time</w:t>
             </w:r>
           </w:p>
         </w:tc>
@@ -2335,7 +2212,7 @@
                 <w:rFonts w:asciiTheme="minorHAnsi" w:hAnsiTheme="minorHAnsi"/>
                 <w:sz w:val="16"/>
               </w:rPr>
-              <w:t>ATM displays message and then returns to “Welcome” screen</w:t>
+              <w:t>User is removed from queue, logged out, and brought back to log in screen.</w:t>
             </w:r>
           </w:p>
         </w:tc>
@@ -2370,7 +2247,7 @@
                 <w:rFonts w:asciiTheme="minorHAnsi" w:hAnsiTheme="minorHAnsi"/>
                 <w:sz w:val="16"/>
               </w:rPr>
-              <w:t>Customer does not have enough money in account to perform TX</w:t>
+              <w:t>User loses connection in the lobby</w:t>
             </w:r>
           </w:p>
         </w:tc>
@@ -2390,69 +2267,7 @@
                 <w:rFonts w:asciiTheme="minorHAnsi" w:hAnsiTheme="minorHAnsi"/>
                 <w:sz w:val="16"/>
               </w:rPr>
-              <w:t>ATM displays message informing Customer the account balance is insufficient</w:t>
-            </w:r>
-          </w:p>
-        </w:tc>
-        <w:tc>
-          <w:tcPr>
-            <w:tcW w:w="1350" w:type="dxa"/>
-          </w:tcPr>
-          <w:p>
-            <w:pPr>
-              <w:rPr>
-                <w:rFonts w:asciiTheme="minorHAnsi" w:hAnsiTheme="minorHAnsi"/>
-                <w:sz w:val="16"/>
-              </w:rPr>
-            </w:pPr>
-            <w:r>
-              <w:rPr>
-                <w:rFonts w:asciiTheme="minorHAnsi" w:hAnsiTheme="minorHAnsi"/>
-                <w:sz w:val="16"/>
-              </w:rPr>
-              <w:t>UC100.1</w:t>
-            </w:r>
-          </w:p>
-        </w:tc>
-      </w:tr>
-      <w:tr>
-        <w:tc>
-          <w:tcPr>
-            <w:tcW w:w="2358" w:type="dxa"/>
-          </w:tcPr>
-          <w:p>
-            <w:pPr>
-              <w:rPr>
-                <w:rFonts w:asciiTheme="minorHAnsi" w:hAnsiTheme="minorHAnsi"/>
-                <w:sz w:val="16"/>
-              </w:rPr>
-            </w:pPr>
-            <w:r>
-              <w:rPr>
-                <w:rFonts w:asciiTheme="minorHAnsi" w:hAnsiTheme="minorHAnsi"/>
-                <w:sz w:val="16"/>
-              </w:rPr>
-              <w:t>Customer swipes card twice</w:t>
-            </w:r>
-          </w:p>
-        </w:tc>
-        <w:tc>
-          <w:tcPr>
-            <w:tcW w:w="5040" w:type="dxa"/>
-          </w:tcPr>
-          <w:p>
-            <w:pPr>
-              <w:rPr>
-                <w:rFonts w:asciiTheme="minorHAnsi" w:hAnsiTheme="minorHAnsi"/>
-                <w:sz w:val="16"/>
-              </w:rPr>
-            </w:pPr>
-            <w:r>
-              <w:rPr>
-                <w:rFonts w:asciiTheme="minorHAnsi" w:hAnsiTheme="minorHAnsi"/>
-                <w:sz w:val="16"/>
-              </w:rPr>
-              <w:t>ATM needs to handle cases where user swipes card twice</w:t>
+              <w:t>User is logged out and returned to log in screen.</w:t>
             </w:r>
           </w:p>
         </w:tc>
@@ -2508,7 +2323,13 @@
               <w:pStyle w:val="Heading1"/>
             </w:pPr>
             <w:r>
-              <w:t xml:space="preserve"> Post-Conditions</w:t>
+              <w:t xml:space="preserve"> </w:t>
+            </w:r>
+            <w:r>
+              <w:rPr>
+                <w:color w:val="auto"/>
+              </w:rPr>
+              <w:t>Post-Conditions</w:t>
             </w:r>
           </w:p>
         </w:tc>
@@ -2602,7 +2423,7 @@
                 <w:rFonts w:asciiTheme="minorHAnsi" w:hAnsiTheme="minorHAnsi"/>
                 <w:sz w:val="16"/>
               </w:rPr>
-              <w:t>Cash is dispensed to Customer</w:t>
+              <w:t>If successfully put in a match, Users will be put together in a match of chess with the selected time control.</w:t>
             </w:r>
           </w:p>
         </w:tc>
@@ -2644,7 +2465,7 @@
                 <w:rFonts w:asciiTheme="minorHAnsi" w:hAnsiTheme="minorHAnsi"/>
                 <w:sz w:val="16"/>
               </w:rPr>
-              <w:t>ATM returns to “Welcome” screen</w:t>
+              <w:t>If the User exits early, that User will be returned to the lobby screen.</w:t>
             </w:r>
           </w:p>
         </w:tc>
@@ -2812,13 +2633,6 @@
                 <w:sz w:val="16"/>
               </w:rPr>
             </w:pPr>
-            <w:r>
-              <w:rPr>
-                <w:rFonts w:asciiTheme="minorHAnsi" w:hAnsiTheme="minorHAnsi"/>
-                <w:sz w:val="16"/>
-              </w:rPr>
-              <w:t>Customer</w:t>
-            </w:r>
           </w:p>
         </w:tc>
         <w:tc>
@@ -2832,13 +2646,6 @@
                 <w:sz w:val="16"/>
               </w:rPr>
             </w:pPr>
-            <w:r>
-              <w:rPr>
-                <w:rFonts w:asciiTheme="minorHAnsi" w:hAnsiTheme="minorHAnsi"/>
-                <w:sz w:val="16"/>
-              </w:rPr>
-              <w:t>Bank Customer</w:t>
-            </w:r>
           </w:p>
         </w:tc>
         <w:tc>
@@ -2852,13 +2659,6 @@
                 <w:sz w:val="16"/>
               </w:rPr>
             </w:pPr>
-            <w:r>
-              <w:rPr>
-                <w:rFonts w:asciiTheme="minorHAnsi" w:hAnsiTheme="minorHAnsi"/>
-                <w:sz w:val="16"/>
-              </w:rPr>
-              <w:t>Name, SSN, etc</w:t>
-            </w:r>
           </w:p>
         </w:tc>
       </w:tr>
@@ -2874,13 +2674,6 @@
                 <w:sz w:val="16"/>
               </w:rPr>
             </w:pPr>
-            <w:r>
-              <w:rPr>
-                <w:rFonts w:asciiTheme="minorHAnsi" w:hAnsiTheme="minorHAnsi"/>
-                <w:sz w:val="16"/>
-              </w:rPr>
-              <w:t xml:space="preserve">TX </w:t>
-            </w:r>
           </w:p>
         </w:tc>
         <w:tc>
@@ -2894,13 +2687,6 @@
                 <w:sz w:val="16"/>
               </w:rPr>
             </w:pPr>
-            <w:r>
-              <w:rPr>
-                <w:rFonts w:asciiTheme="minorHAnsi" w:hAnsiTheme="minorHAnsi"/>
-                <w:sz w:val="16"/>
-              </w:rPr>
-              <w:t>Holds TX information</w:t>
-            </w:r>
           </w:p>
         </w:tc>
         <w:tc>
@@ -2914,13 +2700,6 @@
                 <w:sz w:val="16"/>
               </w:rPr>
             </w:pPr>
-            <w:r>
-              <w:rPr>
-                <w:rFonts w:asciiTheme="minorHAnsi" w:hAnsiTheme="minorHAnsi"/>
-                <w:sz w:val="16"/>
-              </w:rPr>
-              <w:t>TX type, amount, etc</w:t>
-            </w:r>
           </w:p>
         </w:tc>
       </w:tr>
@@ -3236,7 +3015,7 @@
                 <w:rFonts w:asciiTheme="minorHAnsi" w:hAnsiTheme="minorHAnsi"/>
                 <w:sz w:val="16"/>
               </w:rPr>
-              <w:t>Customers only speak English?</w:t>
+              <w:t>That users can speak and read English</w:t>
             </w:r>
           </w:p>
         </w:tc>
@@ -3256,7 +3035,7 @@
                 <w:rFonts w:asciiTheme="minorHAnsi" w:hAnsiTheme="minorHAnsi"/>
                 <w:sz w:val="16"/>
               </w:rPr>
-              <w:t>7/30/09</w:t>
+              <w:t>12/13/14</w:t>
             </w:r>
           </w:p>
         </w:tc>
@@ -3276,7 +3055,7 @@
                 <w:rFonts w:asciiTheme="minorHAnsi" w:hAnsiTheme="minorHAnsi"/>
                 <w:sz w:val="16"/>
               </w:rPr>
-              <w:t>Cal Caldwell</w:t>
+              <w:t>Aaron Costner</w:t>
             </w:r>
           </w:p>
         </w:tc>
@@ -3322,6 +3101,13 @@
                 <w:sz w:val="16"/>
               </w:rPr>
             </w:pPr>
+            <w:r>
+              <w:rPr>
+                <w:rFonts w:asciiTheme="minorHAnsi" w:hAnsiTheme="minorHAnsi"/>
+                <w:sz w:val="16"/>
+              </w:rPr>
+              <w:t>2</w:t>
+            </w:r>
           </w:p>
         </w:tc>
         <w:tc>
@@ -3335,6 +3121,13 @@
                 <w:sz w:val="16"/>
               </w:rPr>
             </w:pPr>
+            <w:r>
+              <w:rPr>
+                <w:rFonts w:asciiTheme="minorHAnsi" w:hAnsiTheme="minorHAnsi"/>
+                <w:sz w:val="16"/>
+              </w:rPr>
+              <w:t>That there will be more than 1 player in each time control pool/queue</w:t>
+            </w:r>
           </w:p>
         </w:tc>
         <w:tc>
@@ -3348,6 +3141,13 @@
                 <w:sz w:val="16"/>
               </w:rPr>
             </w:pPr>
+            <w:r>
+              <w:rPr>
+                <w:rFonts w:asciiTheme="minorHAnsi" w:hAnsiTheme="minorHAnsi"/>
+                <w:sz w:val="16"/>
+              </w:rPr>
+              <w:t>12/13/14</w:t>
+            </w:r>
           </w:p>
         </w:tc>
         <w:tc>
@@ -3361,6 +3161,13 @@
                 <w:sz w:val="16"/>
               </w:rPr>
             </w:pPr>
+            <w:r>
+              <w:rPr>
+                <w:rFonts w:asciiTheme="minorHAnsi" w:hAnsiTheme="minorHAnsi"/>
+                <w:sz w:val="16"/>
+              </w:rPr>
+              <w:t>Stewart Taylor</w:t>
+            </w:r>
           </w:p>
         </w:tc>
         <w:tc>
@@ -3697,13 +3504,6 @@
                 <w:sz w:val="16"/>
               </w:rPr>
             </w:pPr>
-            <w:r>
-              <w:rPr>
-                <w:rFonts w:asciiTheme="minorHAnsi" w:hAnsiTheme="minorHAnsi"/>
-                <w:sz w:val="16"/>
-              </w:rPr>
-              <w:t>Bank currently does not have touch screen ATM machines</w:t>
-            </w:r>
           </w:p>
         </w:tc>
         <w:tc>
@@ -3717,13 +3517,6 @@
                 <w:sz w:val="16"/>
               </w:rPr>
             </w:pPr>
-            <w:r>
-              <w:rPr>
-                <w:rFonts w:asciiTheme="minorHAnsi" w:hAnsiTheme="minorHAnsi"/>
-                <w:sz w:val="16"/>
-              </w:rPr>
-              <w:t>7/30/09</w:t>
-            </w:r>
           </w:p>
         </w:tc>
         <w:tc>
@@ -3737,13 +3530,6 @@
                 <w:sz w:val="16"/>
               </w:rPr>
             </w:pPr>
-            <w:r>
-              <w:rPr>
-                <w:rFonts w:asciiTheme="minorHAnsi" w:hAnsiTheme="minorHAnsi"/>
-                <w:sz w:val="16"/>
-              </w:rPr>
-              <w:t>Cal Caldwell</w:t>
-            </w:r>
           </w:p>
         </w:tc>
         <w:tc>
@@ -4106,6 +3892,9 @@
               <w:pStyle w:val="Heading1"/>
             </w:pPr>
             <w:r>
+              <w:rPr>
+                <w:color w:val="auto"/>
+              </w:rPr>
               <w:t>Frequency of Execution</w:t>
             </w:r>
           </w:p>
@@ -4235,7 +4024,7 @@
                 </w:ffData>
               </w:fldChar>
             </w:r>
-            <w:bookmarkStart w:id="0" w:name="Check1"/>
+            <w:bookmarkStart w:id="1" w:name="Check1"/>
             <w:r>
               <w:rPr>
                 <w:rFonts w:asciiTheme="minorHAnsi" w:hAnsiTheme="minorHAnsi"/>
@@ -4267,7 +4056,7 @@
               </w:rPr>
               <w:fldChar w:fldCharType="end"/>
             </w:r>
-            <w:bookmarkEnd w:id="0"/>
+            <w:bookmarkEnd w:id="1"/>
             <w:r>
               <w:rPr>
                 <w:rFonts w:asciiTheme="minorHAnsi" w:hAnsiTheme="minorHAnsi"/>
@@ -4283,7 +4072,7 @@
               </w:rPr>
               <w:t xml:space="preserve">Day: </w:t>
             </w:r>
-            <w:bookmarkStart w:id="1" w:name="Check2"/>
+            <w:bookmarkStart w:id="2" w:name="Check2"/>
             <w:r>
               <w:rPr>
                 <w:rFonts w:asciiTheme="minorHAnsi" w:hAnsiTheme="minorHAnsi"/>
@@ -4328,7 +4117,7 @@
               </w:rPr>
               <w:fldChar w:fldCharType="end"/>
             </w:r>
-            <w:bookmarkEnd w:id="1"/>
+            <w:bookmarkEnd w:id="2"/>
             <w:r>
               <w:rPr>
                 <w:rFonts w:asciiTheme="minorHAnsi" w:hAnsiTheme="minorHAnsi"/>
@@ -4353,7 +4142,7 @@
                 </w:ffData>
               </w:fldChar>
             </w:r>
-            <w:bookmarkStart w:id="2" w:name="Check3"/>
+            <w:bookmarkStart w:id="3" w:name="Check3"/>
             <w:r>
               <w:rPr>
                 <w:rFonts w:asciiTheme="minorHAnsi" w:hAnsiTheme="minorHAnsi"/>
@@ -4381,7 +4170,7 @@
               </w:rPr>
               <w:fldChar w:fldCharType="end"/>
             </w:r>
-            <w:bookmarkEnd w:id="2"/>
+            <w:bookmarkEnd w:id="3"/>
             <w:r>
               <w:rPr>
                 <w:rFonts w:asciiTheme="minorHAnsi" w:hAnsiTheme="minorHAnsi"/>
@@ -4406,7 +4195,7 @@
                 </w:ffData>
               </w:fldChar>
             </w:r>
-            <w:bookmarkStart w:id="3" w:name="Check4"/>
+            <w:bookmarkStart w:id="4" w:name="Check4"/>
             <w:r>
               <w:rPr>
                 <w:rFonts w:asciiTheme="minorHAnsi" w:hAnsiTheme="minorHAnsi"/>
@@ -4434,7 +4223,7 @@
               </w:rPr>
               <w:fldChar w:fldCharType="end"/>
             </w:r>
-            <w:bookmarkEnd w:id="3"/>
+            <w:bookmarkEnd w:id="4"/>
             <w:r>
               <w:rPr>
                 <w:rFonts w:asciiTheme="minorHAnsi" w:hAnsiTheme="minorHAnsi"/>
@@ -4459,7 +4248,7 @@
                 </w:ffData>
               </w:fldChar>
             </w:r>
-            <w:bookmarkStart w:id="4" w:name="Check5"/>
+            <w:bookmarkStart w:id="5" w:name="Check5"/>
             <w:r>
               <w:rPr>
                 <w:rFonts w:asciiTheme="minorHAnsi" w:hAnsiTheme="minorHAnsi"/>
@@ -4487,7 +4276,7 @@
               </w:rPr>
               <w:fldChar w:fldCharType="end"/>
             </w:r>
-            <w:bookmarkEnd w:id="4"/>
+            <w:bookmarkEnd w:id="5"/>
             <w:r>
               <w:rPr>
                 <w:rFonts w:asciiTheme="minorHAnsi" w:hAnsiTheme="minorHAnsi"/>
@@ -4837,13 +4626,6 @@
                 <w:sz w:val="16"/>
               </w:rPr>
             </w:pPr>
-            <w:r>
-              <w:rPr>
-                <w:rFonts w:asciiTheme="minorHAnsi" w:hAnsiTheme="minorHAnsi"/>
-                <w:sz w:val="16"/>
-              </w:rPr>
-              <w:t>AT</w:t>
-            </w:r>
           </w:p>
         </w:tc>
         <w:tc>
@@ -4857,13 +4639,6 @@
                 <w:sz w:val="16"/>
               </w:rPr>
             </w:pPr>
-            <w:r>
-              <w:rPr>
-                <w:rFonts w:asciiTheme="minorHAnsi" w:hAnsiTheme="minorHAnsi"/>
-                <w:sz w:val="16"/>
-              </w:rPr>
-              <w:t>02</w:t>
-            </w:r>
           </w:p>
         </w:tc>
         <w:tc>
@@ -4877,13 +4652,6 @@
                 <w:sz w:val="16"/>
               </w:rPr>
             </w:pPr>
-            <w:r>
-              <w:rPr>
-                <w:rFonts w:asciiTheme="minorHAnsi" w:hAnsiTheme="minorHAnsi"/>
-                <w:sz w:val="16"/>
-              </w:rPr>
-              <w:t>seconds</w:t>
-            </w:r>
           </w:p>
         </w:tc>
         <w:tc>
@@ -4923,13 +4691,6 @@
                 <w:sz w:val="16"/>
               </w:rPr>
             </w:pPr>
-            <w:r>
-              <w:rPr>
-                <w:rFonts w:asciiTheme="minorHAnsi" w:hAnsiTheme="minorHAnsi"/>
-                <w:sz w:val="16"/>
-              </w:rPr>
-              <w:t>2</w:t>
-            </w:r>
           </w:p>
         </w:tc>
         <w:tc>
@@ -4943,13 +4704,6 @@
                 <w:sz w:val="16"/>
               </w:rPr>
             </w:pPr>
-            <w:r>
-              <w:rPr>
-                <w:rFonts w:asciiTheme="minorHAnsi" w:hAnsiTheme="minorHAnsi"/>
-                <w:sz w:val="16"/>
-              </w:rPr>
-              <w:t>Don’t want user to swipe card twice</w:t>
-            </w:r>
           </w:p>
         </w:tc>
       </w:tr>
@@ -4988,13 +4742,6 @@
                 <w:sz w:val="16"/>
               </w:rPr>
             </w:pPr>
-            <w:r>
-              <w:rPr>
-                <w:rFonts w:asciiTheme="minorHAnsi" w:hAnsiTheme="minorHAnsi"/>
-                <w:sz w:val="16"/>
-              </w:rPr>
-              <w:t>Between</w:t>
-            </w:r>
           </w:p>
         </w:tc>
         <w:tc>
@@ -5008,13 +4755,6 @@
                 <w:sz w:val="16"/>
               </w:rPr>
             </w:pPr>
-            <w:r>
-              <w:rPr>
-                <w:rFonts w:asciiTheme="minorHAnsi" w:hAnsiTheme="minorHAnsi"/>
-                <w:sz w:val="16"/>
-              </w:rPr>
-              <w:t>06/07</w:t>
-            </w:r>
           </w:p>
         </w:tc>
         <w:tc>
@@ -5028,13 +4768,6 @@
                 <w:sz w:val="16"/>
               </w:rPr>
             </w:pPr>
-            <w:r>
-              <w:rPr>
-                <w:rFonts w:asciiTheme="minorHAnsi" w:hAnsiTheme="minorHAnsi"/>
-                <w:sz w:val="16"/>
-              </w:rPr>
-              <w:t>seconds</w:t>
-            </w:r>
           </w:p>
         </w:tc>
         <w:tc>
@@ -5074,13 +4807,6 @@
                 <w:sz w:val="16"/>
               </w:rPr>
             </w:pPr>
-            <w:r>
-              <w:rPr>
-                <w:rFonts w:asciiTheme="minorHAnsi" w:hAnsiTheme="minorHAnsi"/>
-                <w:sz w:val="16"/>
-              </w:rPr>
-              <w:t xml:space="preserve">4 </w:t>
-            </w:r>
           </w:p>
         </w:tc>
         <w:tc>
@@ -5094,13 +4820,6 @@
                 <w:sz w:val="16"/>
               </w:rPr>
             </w:pPr>
-            <w:r>
-              <w:rPr>
-                <w:rFonts w:asciiTheme="minorHAnsi" w:hAnsiTheme="minorHAnsi"/>
-                <w:sz w:val="16"/>
-              </w:rPr>
-              <w:t>ATM must dispense cash within 4 seconds</w:t>
-            </w:r>
           </w:p>
         </w:tc>
       </w:tr>
@@ -5609,13 +5328,6 @@
                 <w:sz w:val="16"/>
               </w:rPr>
             </w:pPr>
-            <w:r>
-              <w:rPr>
-                <w:rFonts w:asciiTheme="minorHAnsi" w:hAnsiTheme="minorHAnsi"/>
-                <w:sz w:val="16"/>
-              </w:rPr>
-              <w:t>02</w:t>
-            </w:r>
           </w:p>
         </w:tc>
         <w:tc>
@@ -5629,13 +5341,6 @@
                 <w:sz w:val="16"/>
               </w:rPr>
             </w:pPr>
-            <w:r>
-              <w:rPr>
-                <w:rFonts w:asciiTheme="minorHAnsi" w:hAnsiTheme="minorHAnsi"/>
-                <w:sz w:val="16"/>
-              </w:rPr>
-              <w:t>bytes</w:t>
-            </w:r>
           </w:p>
         </w:tc>
         <w:tc>
@@ -5662,13 +5367,6 @@
                 <w:sz w:val="16"/>
               </w:rPr>
             </w:pPr>
-            <w:r>
-              <w:rPr>
-                <w:rFonts w:asciiTheme="minorHAnsi" w:hAnsiTheme="minorHAnsi"/>
-                <w:sz w:val="16"/>
-              </w:rPr>
-              <w:t>4k</w:t>
-            </w:r>
           </w:p>
         </w:tc>
         <w:tc>
@@ -5730,13 +5428,6 @@
                 <w:sz w:val="16"/>
               </w:rPr>
             </w:pPr>
-            <w:r>
-              <w:rPr>
-                <w:rFonts w:asciiTheme="minorHAnsi" w:hAnsiTheme="minorHAnsi"/>
-                <w:sz w:val="16"/>
-              </w:rPr>
-              <w:t>06</w:t>
-            </w:r>
           </w:p>
         </w:tc>
         <w:tc>
@@ -5750,13 +5441,6 @@
                 <w:sz w:val="16"/>
               </w:rPr>
             </w:pPr>
-            <w:r>
-              <w:rPr>
-                <w:rFonts w:asciiTheme="minorHAnsi" w:hAnsiTheme="minorHAnsi"/>
-                <w:sz w:val="16"/>
-              </w:rPr>
-              <w:t>bytes</w:t>
-            </w:r>
           </w:p>
         </w:tc>
         <w:tc>
@@ -5783,13 +5467,6 @@
                 <w:sz w:val="16"/>
               </w:rPr>
             </w:pPr>
-            <w:r>
-              <w:rPr>
-                <w:rFonts w:asciiTheme="minorHAnsi" w:hAnsiTheme="minorHAnsi"/>
-                <w:sz w:val="16"/>
-              </w:rPr>
-              <w:t>4k</w:t>
-            </w:r>
           </w:p>
         </w:tc>
         <w:tc>
@@ -5952,19 +5629,18 @@
                 <w:sz w:val="24"/>
               </w:rPr>
             </w:pPr>
-            <w:bookmarkStart w:id="5" w:name="_GoBack" w:colFirst="0" w:colLast="0"/>
             <w:r>
               <w:rPr>
                 <w:rFonts w:asciiTheme="minorHAnsi" w:hAnsiTheme="minorHAnsi"/>
                 <w:b/>
                 <w:sz w:val="24"/>
               </w:rPr>
+              <w:lastRenderedPageBreak/>
               <w:t>Alternate Course General Information</w:t>
             </w:r>
           </w:p>
         </w:tc>
       </w:tr>
-      <w:bookmarkEnd w:id="5"/>
       <w:tr>
         <w:tc>
           <w:tcPr>
@@ -6333,6 +6009,9 @@
               <w:pStyle w:val="Heading1"/>
             </w:pPr>
             <w:r>
+              <w:rPr>
+                <w:color w:val="auto"/>
+              </w:rPr>
               <w:t>Insertion Point</w:t>
             </w:r>
           </w:p>
@@ -6415,6 +6094,9 @@
               <w:pStyle w:val="Heading1"/>
             </w:pPr>
             <w:r>
+              <w:rPr>
+                <w:color w:val="auto"/>
+              </w:rPr>
               <w:t>Pre-Conditions</w:t>
             </w:r>
           </w:p>
@@ -6533,6 +6215,9 @@
               <w:pStyle w:val="Heading1"/>
             </w:pPr>
             <w:r>
+              <w:rPr>
+                <w:color w:val="auto"/>
+              </w:rPr>
               <w:t>Alternate Course Steps</w:t>
             </w:r>
           </w:p>
@@ -6975,6 +6660,9 @@
               <w:pStyle w:val="Heading1"/>
             </w:pPr>
             <w:r>
+              <w:rPr>
+                <w:color w:val="auto"/>
+              </w:rPr>
               <w:t>Post-Conditions</w:t>
             </w:r>
           </w:p>
@@ -7057,12 +6745,6 @@
           <w:rFonts w:asciiTheme="minorHAnsi" w:hAnsiTheme="minorHAnsi"/>
         </w:rPr>
       </w:pPr>
-      <w:r>
-        <w:rPr>
-          <w:rFonts w:asciiTheme="minorHAnsi" w:hAnsiTheme="minorHAnsi"/>
-        </w:rPr>
-        <w:br w:type="page"/>
-      </w:r>
     </w:p>
     <w:sectPr>
       <w:pgSz w:w="12240" w:h="15840" w:code="1"/>
@@ -7074,7 +6756,7 @@
 </file>
 
 <file path=word/styles.xml><?xml version="1.0" encoding="utf-8"?>
-<w:styles xmlns:mc="http://schemas.openxmlformats.org/markup-compatibility/2006" xmlns:r="http://schemas.openxmlformats.org/officeDocument/2006/relationships" xmlns:w="http://schemas.openxmlformats.org/wordprocessingml/2006/main" xmlns:w14="http://schemas.microsoft.com/office/word/2010/wordml" xmlns:w15="http://schemas.microsoft.com/office/word/2012/wordml" mc:Ignorable="w14 w15">
+<w:styles xmlns:mc="http://schemas.openxmlformats.org/markup-compatibility/2006" xmlns:r="http://schemas.openxmlformats.org/officeDocument/2006/relationships" xmlns:w="http://schemas.openxmlformats.org/wordprocessingml/2006/main" xmlns:w14="http://schemas.microsoft.com/office/word/2010/wordml" mc:Ignorable="w14">
   <w:docDefaults>
     <w:rPrDefault>
       <w:rPr>
@@ -7084,371 +6766,402 @@
     </w:rPrDefault>
     <w:pPrDefault/>
   </w:docDefaults>
-  <w:latentStyles w:defLockedState="0" w:defUIPriority="0" w:defSemiHidden="0" w:defUnhideWhenUsed="0" w:defQFormat="0" w:count="371">
-    <w:lsdException w:name="Normal" w:qFormat="1"/>
-    <w:lsdException w:name="heading 1" w:qFormat="1"/>
-    <w:lsdException w:name="heading 2" w:qFormat="1"/>
-    <w:lsdException w:name="heading 3" w:qFormat="1"/>
-    <w:lsdException w:name="heading 4" w:qFormat="1"/>
-    <w:lsdException w:name="heading 5" w:qFormat="1"/>
-    <w:lsdException w:name="heading 6" w:semiHidden="1" w:unhideWhenUsed="1" w:qFormat="1"/>
-    <w:lsdException w:name="heading 7" w:semiHidden="1" w:unhideWhenUsed="1" w:qFormat="1"/>
-    <w:lsdException w:name="heading 8" w:semiHidden="1" w:unhideWhenUsed="1" w:qFormat="1"/>
-    <w:lsdException w:name="heading 9" w:semiHidden="1" w:unhideWhenUsed="1" w:qFormat="1"/>
-    <w:lsdException w:name="index 1" w:semiHidden="1" w:unhideWhenUsed="1"/>
-    <w:lsdException w:name="index 2" w:semiHidden="1" w:unhideWhenUsed="1"/>
-    <w:lsdException w:name="index 3" w:semiHidden="1" w:unhideWhenUsed="1"/>
-    <w:lsdException w:name="index 4" w:semiHidden="1" w:unhideWhenUsed="1"/>
-    <w:lsdException w:name="index 5" w:semiHidden="1" w:unhideWhenUsed="1"/>
-    <w:lsdException w:name="index 6" w:semiHidden="1" w:unhideWhenUsed="1"/>
-    <w:lsdException w:name="index 7" w:semiHidden="1" w:unhideWhenUsed="1"/>
-    <w:lsdException w:name="index 8" w:semiHidden="1" w:unhideWhenUsed="1"/>
-    <w:lsdException w:name="index 9" w:semiHidden="1" w:unhideWhenUsed="1"/>
-    <w:lsdException w:name="toc 1" w:semiHidden="1" w:unhideWhenUsed="1"/>
-    <w:lsdException w:name="toc 2" w:semiHidden="1" w:unhideWhenUsed="1"/>
-    <w:lsdException w:name="toc 3" w:semiHidden="1" w:unhideWhenUsed="1"/>
-    <w:lsdException w:name="toc 4" w:semiHidden="1" w:unhideWhenUsed="1"/>
-    <w:lsdException w:name="toc 5" w:semiHidden="1" w:unhideWhenUsed="1"/>
-    <w:lsdException w:name="toc 6" w:semiHidden="1" w:unhideWhenUsed="1"/>
-    <w:lsdException w:name="toc 7" w:semiHidden="1" w:unhideWhenUsed="1"/>
-    <w:lsdException w:name="toc 8" w:semiHidden="1" w:unhideWhenUsed="1"/>
-    <w:lsdException w:name="toc 9" w:semiHidden="1" w:unhideWhenUsed="1"/>
-    <w:lsdException w:name="Normal Indent" w:semiHidden="1" w:unhideWhenUsed="1"/>
-    <w:lsdException w:name="footnote text" w:semiHidden="1" w:unhideWhenUsed="1"/>
-    <w:lsdException w:name="annotation text" w:semiHidden="1" w:unhideWhenUsed="1"/>
-    <w:lsdException w:name="header" w:semiHidden="1" w:unhideWhenUsed="1"/>
-    <w:lsdException w:name="footer" w:semiHidden="1" w:unhideWhenUsed="1"/>
-    <w:lsdException w:name="index heading" w:semiHidden="1" w:unhideWhenUsed="1"/>
-    <w:lsdException w:name="caption" w:semiHidden="1" w:unhideWhenUsed="1" w:qFormat="1"/>
-    <w:lsdException w:name="table of figures" w:semiHidden="1" w:unhideWhenUsed="1"/>
-    <w:lsdException w:name="envelope address" w:semiHidden="1" w:unhideWhenUsed="1"/>
-    <w:lsdException w:name="envelope return" w:semiHidden="1" w:unhideWhenUsed="1"/>
-    <w:lsdException w:name="footnote reference" w:semiHidden="1" w:unhideWhenUsed="1"/>
-    <w:lsdException w:name="annotation reference" w:semiHidden="1" w:unhideWhenUsed="1"/>
-    <w:lsdException w:name="line number" w:semiHidden="1" w:unhideWhenUsed="1"/>
-    <w:lsdException w:name="page number" w:semiHidden="1" w:unhideWhenUsed="1"/>
-    <w:lsdException w:name="endnote reference" w:semiHidden="1" w:unhideWhenUsed="1"/>
-    <w:lsdException w:name="endnote text" w:semiHidden="1" w:unhideWhenUsed="1"/>
-    <w:lsdException w:name="table of authorities" w:semiHidden="1" w:unhideWhenUsed="1"/>
-    <w:lsdException w:name="macro" w:semiHidden="1" w:unhideWhenUsed="1"/>
-    <w:lsdException w:name="toa heading" w:semiHidden="1" w:unhideWhenUsed="1"/>
-    <w:lsdException w:name="List" w:semiHidden="1" w:unhideWhenUsed="1"/>
-    <w:lsdException w:name="List Bullet" w:semiHidden="1" w:unhideWhenUsed="1"/>
-    <w:lsdException w:name="List 2" w:semiHidden="1" w:unhideWhenUsed="1"/>
-    <w:lsdException w:name="List 3" w:semiHidden="1" w:unhideWhenUsed="1"/>
-    <w:lsdException w:name="List Bullet 2" w:semiHidden="1" w:unhideWhenUsed="1"/>
-    <w:lsdException w:name="List Bullet 3" w:semiHidden="1" w:unhideWhenUsed="1"/>
-    <w:lsdException w:name="List Bullet 4" w:semiHidden="1" w:unhideWhenUsed="1"/>
-    <w:lsdException w:name="List Bullet 5" w:semiHidden="1" w:unhideWhenUsed="1"/>
-    <w:lsdException w:name="List Number 2" w:semiHidden="1" w:unhideWhenUsed="1"/>
-    <w:lsdException w:name="List Number 3" w:semiHidden="1" w:unhideWhenUsed="1"/>
-    <w:lsdException w:name="List Number 4" w:semiHidden="1" w:unhideWhenUsed="1"/>
-    <w:lsdException w:name="List Number 5" w:semiHidden="1" w:unhideWhenUsed="1"/>
-    <w:lsdException w:name="Title" w:qFormat="1"/>
-    <w:lsdException w:name="Closing" w:semiHidden="1" w:unhideWhenUsed="1"/>
-    <w:lsdException w:name="Signature" w:semiHidden="1" w:unhideWhenUsed="1"/>
-    <w:lsdException w:name="Default Paragraph Font" w:semiHidden="1" w:unhideWhenUsed="1"/>
-    <w:lsdException w:name="Body Text" w:semiHidden="1" w:unhideWhenUsed="1"/>
-    <w:lsdException w:name="Body Text Indent" w:semiHidden="1" w:unhideWhenUsed="1"/>
-    <w:lsdException w:name="List Continue" w:semiHidden="1" w:unhideWhenUsed="1"/>
-    <w:lsdException w:name="List Continue 2" w:semiHidden="1" w:unhideWhenUsed="1"/>
-    <w:lsdException w:name="List Continue 3" w:semiHidden="1" w:unhideWhenUsed="1"/>
-    <w:lsdException w:name="List Continue 4" w:semiHidden="1" w:unhideWhenUsed="1"/>
-    <w:lsdException w:name="List Continue 5" w:semiHidden="1" w:unhideWhenUsed="1"/>
-    <w:lsdException w:name="Message Header" w:semiHidden="1" w:unhideWhenUsed="1"/>
-    <w:lsdException w:name="Subtitle" w:qFormat="1"/>
-    <w:lsdException w:name="Body Text First Indent 2" w:semiHidden="1" w:unhideWhenUsed="1"/>
-    <w:lsdException w:name="Note Heading" w:semiHidden="1" w:unhideWhenUsed="1"/>
-    <w:lsdException w:name="Body Text 2" w:semiHidden="1" w:unhideWhenUsed="1"/>
-    <w:lsdException w:name="Body Text 3" w:semiHidden="1" w:unhideWhenUsed="1"/>
-    <w:lsdException w:name="Body Text Indent 2" w:semiHidden="1" w:unhideWhenUsed="1"/>
-    <w:lsdException w:name="Body Text Indent 3" w:semiHidden="1" w:unhideWhenUsed="1"/>
-    <w:lsdException w:name="Block Text" w:semiHidden="1" w:unhideWhenUsed="1"/>
-    <w:lsdException w:name="Hyperlink" w:semiHidden="1" w:unhideWhenUsed="1"/>
-    <w:lsdException w:name="FollowedHyperlink" w:semiHidden="1" w:unhideWhenUsed="1"/>
-    <w:lsdException w:name="Strong" w:qFormat="1"/>
-    <w:lsdException w:name="Emphasis" w:qFormat="1"/>
-    <w:lsdException w:name="Document Map" w:semiHidden="1" w:unhideWhenUsed="1"/>
-    <w:lsdException w:name="Plain Text" w:semiHidden="1" w:unhideWhenUsed="1"/>
-    <w:lsdException w:name="E-mail Signature" w:semiHidden="1" w:unhideWhenUsed="1"/>
-    <w:lsdException w:name="HTML Top of Form" w:semiHidden="1" w:unhideWhenUsed="1"/>
-    <w:lsdException w:name="HTML Bottom of Form" w:semiHidden="1" w:unhideWhenUsed="1"/>
-    <w:lsdException w:name="Normal (Web)" w:semiHidden="1" w:unhideWhenUsed="1"/>
-    <w:lsdException w:name="HTML Acronym" w:semiHidden="1" w:unhideWhenUsed="1"/>
-    <w:lsdException w:name="HTML Address" w:semiHidden="1" w:unhideWhenUsed="1"/>
-    <w:lsdException w:name="HTML Cite" w:semiHidden="1" w:unhideWhenUsed="1"/>
-    <w:lsdException w:name="HTML Code" w:semiHidden="1" w:unhideWhenUsed="1"/>
-    <w:lsdException w:name="HTML Definition" w:semiHidden="1" w:unhideWhenUsed="1"/>
-    <w:lsdException w:name="HTML Keyboard" w:semiHidden="1" w:unhideWhenUsed="1"/>
-    <w:lsdException w:name="HTML Preformatted" w:semiHidden="1" w:unhideWhenUsed="1"/>
-    <w:lsdException w:name="HTML Sample" w:semiHidden="1" w:unhideWhenUsed="1"/>
-    <w:lsdException w:name="HTML Typewriter" w:semiHidden="1" w:unhideWhenUsed="1"/>
-    <w:lsdException w:name="HTML Variable" w:semiHidden="1" w:unhideWhenUsed="1"/>
-    <w:lsdException w:name="Normal Table" w:semiHidden="1" w:unhideWhenUsed="1"/>
-    <w:lsdException w:name="annotation subject" w:semiHidden="1" w:unhideWhenUsed="1"/>
-    <w:lsdException w:name="No List" w:semiHidden="1" w:unhideWhenUsed="1"/>
-    <w:lsdException w:name="Outline List 1" w:semiHidden="1" w:unhideWhenUsed="1"/>
-    <w:lsdException w:name="Outline List 2" w:semiHidden="1" w:unhideWhenUsed="1"/>
-    <w:lsdException w:name="Outline List 3" w:semiHidden="1" w:unhideWhenUsed="1"/>
-    <w:lsdException w:name="Table Simple 1" w:semiHidden="1" w:unhideWhenUsed="1"/>
-    <w:lsdException w:name="Table Simple 2" w:semiHidden="1" w:unhideWhenUsed="1"/>
-    <w:lsdException w:name="Table Simple 3" w:semiHidden="1" w:unhideWhenUsed="1"/>
-    <w:lsdException w:name="Table Classic 1" w:semiHidden="1" w:unhideWhenUsed="1"/>
-    <w:lsdException w:name="Table Classic 2" w:semiHidden="1" w:unhideWhenUsed="1"/>
-    <w:lsdException w:name="Table Classic 3" w:semiHidden="1" w:unhideWhenUsed="1"/>
-    <w:lsdException w:name="Table Classic 4" w:semiHidden="1" w:unhideWhenUsed="1"/>
-    <w:lsdException w:name="Table Colorful 1" w:semiHidden="1" w:unhideWhenUsed="1"/>
-    <w:lsdException w:name="Table Colorful 2" w:semiHidden="1" w:unhideWhenUsed="1"/>
-    <w:lsdException w:name="Table Colorful 3" w:semiHidden="1" w:unhideWhenUsed="1"/>
-    <w:lsdException w:name="Table Columns 1" w:semiHidden="1" w:unhideWhenUsed="1"/>
-    <w:lsdException w:name="Table Columns 2" w:semiHidden="1" w:unhideWhenUsed="1"/>
-    <w:lsdException w:name="Table Columns 3" w:semiHidden="1" w:unhideWhenUsed="1"/>
-    <w:lsdException w:name="Table Columns 4" w:semiHidden="1" w:unhideWhenUsed="1"/>
-    <w:lsdException w:name="Table Columns 5" w:semiHidden="1" w:unhideWhenUsed="1"/>
-    <w:lsdException w:name="Table Grid 1" w:semiHidden="1" w:unhideWhenUsed="1"/>
-    <w:lsdException w:name="Table Grid 2" w:semiHidden="1" w:unhideWhenUsed="1"/>
-    <w:lsdException w:name="Table Grid 3" w:semiHidden="1" w:unhideWhenUsed="1"/>
-    <w:lsdException w:name="Table Grid 4" w:semiHidden="1" w:unhideWhenUsed="1"/>
-    <w:lsdException w:name="Table Grid 5" w:semiHidden="1" w:unhideWhenUsed="1"/>
-    <w:lsdException w:name="Table Grid 6" w:semiHidden="1" w:unhideWhenUsed="1"/>
-    <w:lsdException w:name="Table Grid 7" w:semiHidden="1" w:unhideWhenUsed="1"/>
-    <w:lsdException w:name="Table Grid 8" w:semiHidden="1" w:unhideWhenUsed="1"/>
-    <w:lsdException w:name="Table List 1" w:semiHidden="1" w:unhideWhenUsed="1"/>
-    <w:lsdException w:name="Table List 2" w:semiHidden="1" w:unhideWhenUsed="1"/>
-    <w:lsdException w:name="Table List 3" w:semiHidden="1" w:unhideWhenUsed="1"/>
-    <w:lsdException w:name="Table List 4" w:semiHidden="1" w:unhideWhenUsed="1"/>
-    <w:lsdException w:name="Table List 5" w:semiHidden="1" w:unhideWhenUsed="1"/>
-    <w:lsdException w:name="Table List 6" w:semiHidden="1" w:unhideWhenUsed="1"/>
-    <w:lsdException w:name="Table List 7" w:semiHidden="1" w:unhideWhenUsed="1"/>
-    <w:lsdException w:name="Table List 8" w:semiHidden="1" w:unhideWhenUsed="1"/>
-    <w:lsdException w:name="Table 3D effects 1" w:semiHidden="1" w:unhideWhenUsed="1"/>
-    <w:lsdException w:name="Table 3D effects 2" w:semiHidden="1" w:unhideWhenUsed="1"/>
-    <w:lsdException w:name="Table 3D effects 3" w:semiHidden="1" w:unhideWhenUsed="1"/>
-    <w:lsdException w:name="Table Contemporary" w:semiHidden="1" w:unhideWhenUsed="1"/>
-    <w:lsdException w:name="Table Elegant" w:semiHidden="1" w:unhideWhenUsed="1"/>
-    <w:lsdException w:name="Table Professional" w:semiHidden="1" w:unhideWhenUsed="1"/>
-    <w:lsdException w:name="Table Subtle 1" w:semiHidden="1" w:unhideWhenUsed="1"/>
-    <w:lsdException w:name="Table Subtle 2" w:semiHidden="1" w:unhideWhenUsed="1"/>
-    <w:lsdException w:name="Table Web 1" w:semiHidden="1" w:unhideWhenUsed="1"/>
-    <w:lsdException w:name="Table Web 2" w:semiHidden="1" w:unhideWhenUsed="1"/>
-    <w:lsdException w:name="Table Web 3" w:semiHidden="1" w:unhideWhenUsed="1"/>
-    <w:lsdException w:name="Balloon Text" w:semiHidden="1" w:unhideWhenUsed="1"/>
-    <w:lsdException w:name="Table Theme" w:semiHidden="1" w:unhideWhenUsed="1"/>
-    <w:lsdException w:name="Placeholder Text" w:semiHidden="1" w:uiPriority="99"/>
-    <w:lsdException w:name="No Spacing" w:uiPriority="1" w:qFormat="1"/>
-    <w:lsdException w:name="Light Shading" w:uiPriority="60"/>
-    <w:lsdException w:name="Light List" w:uiPriority="61"/>
-    <w:lsdException w:name="Light Grid" w:uiPriority="62"/>
-    <w:lsdException w:name="Medium Shading 1" w:uiPriority="63"/>
-    <w:lsdException w:name="Medium Shading 2" w:uiPriority="64"/>
-    <w:lsdException w:name="Medium List 1" w:uiPriority="65"/>
-    <w:lsdException w:name="Medium List 2" w:uiPriority="66"/>
-    <w:lsdException w:name="Medium Grid 1" w:uiPriority="67"/>
-    <w:lsdException w:name="Medium Grid 2" w:uiPriority="68"/>
-    <w:lsdException w:name="Medium Grid 3" w:uiPriority="69"/>
-    <w:lsdException w:name="Dark List" w:uiPriority="70"/>
-    <w:lsdException w:name="Colorful Shading" w:uiPriority="71"/>
-    <w:lsdException w:name="Colorful List" w:uiPriority="72"/>
-    <w:lsdException w:name="Colorful Grid" w:uiPriority="73"/>
-    <w:lsdException w:name="Light Shading Accent 1" w:uiPriority="60"/>
-    <w:lsdException w:name="Light List Accent 1" w:uiPriority="61"/>
-    <w:lsdException w:name="Light Grid Accent 1" w:uiPriority="62"/>
-    <w:lsdException w:name="Medium Shading 1 Accent 1" w:uiPriority="63"/>
-    <w:lsdException w:name="Medium Shading 2 Accent 1" w:uiPriority="64"/>
-    <w:lsdException w:name="Medium List 1 Accent 1" w:uiPriority="65"/>
-    <w:lsdException w:name="Revision" w:semiHidden="1" w:uiPriority="99"/>
-    <w:lsdException w:name="List Paragraph" w:uiPriority="34" w:qFormat="1"/>
-    <w:lsdException w:name="Quote" w:uiPriority="29" w:qFormat="1"/>
-    <w:lsdException w:name="Intense Quote" w:uiPriority="30" w:qFormat="1"/>
-    <w:lsdException w:name="Medium List 2 Accent 1" w:uiPriority="66"/>
-    <w:lsdException w:name="Medium Grid 1 Accent 1" w:uiPriority="67"/>
-    <w:lsdException w:name="Medium Grid 2 Accent 1" w:uiPriority="68"/>
-    <w:lsdException w:name="Medium Grid 3 Accent 1" w:uiPriority="69"/>
-    <w:lsdException w:name="Dark List Accent 1" w:uiPriority="70"/>
-    <w:lsdException w:name="Colorful Shading Accent 1" w:uiPriority="71"/>
-    <w:lsdException w:name="Colorful List Accent 1" w:uiPriority="72"/>
-    <w:lsdException w:name="Colorful Grid Accent 1" w:uiPriority="73"/>
-    <w:lsdException w:name="Light Shading Accent 2" w:uiPriority="60"/>
-    <w:lsdException w:name="Light List Accent 2" w:uiPriority="61"/>
-    <w:lsdException w:name="Light Grid Accent 2" w:uiPriority="62"/>
-    <w:lsdException w:name="Medium Shading 1 Accent 2" w:uiPriority="63"/>
-    <w:lsdException w:name="Medium Shading 2 Accent 2" w:uiPriority="64"/>
-    <w:lsdException w:name="Medium List 1 Accent 2" w:uiPriority="65"/>
-    <w:lsdException w:name="Medium List 2 Accent 2" w:uiPriority="66"/>
-    <w:lsdException w:name="Medium Grid 1 Accent 2" w:uiPriority="67"/>
-    <w:lsdException w:name="Medium Grid 2 Accent 2" w:uiPriority="68"/>
-    <w:lsdException w:name="Medium Grid 3 Accent 2" w:uiPriority="69"/>
-    <w:lsdException w:name="Dark List Accent 2" w:uiPriority="70"/>
-    <w:lsdException w:name="Colorful Shading Accent 2" w:uiPriority="71"/>
-    <w:lsdException w:name="Colorful List Accent 2" w:uiPriority="72"/>
-    <w:lsdException w:name="Colorful Grid Accent 2" w:uiPriority="73"/>
-    <w:lsdException w:name="Light Shading Accent 3" w:uiPriority="60"/>
-    <w:lsdException w:name="Light List Accent 3" w:uiPriority="61"/>
-    <w:lsdException w:name="Light Grid Accent 3" w:uiPriority="62"/>
-    <w:lsdException w:name="Medium Shading 1 Accent 3" w:uiPriority="63"/>
-    <w:lsdException w:name="Medium Shading 2 Accent 3" w:uiPriority="64"/>
-    <w:lsdException w:name="Medium List 1 Accent 3" w:uiPriority="65"/>
-    <w:lsdException w:name="Medium List 2 Accent 3" w:uiPriority="66"/>
-    <w:lsdException w:name="Medium Grid 1 Accent 3" w:uiPriority="67"/>
-    <w:lsdException w:name="Medium Grid 2 Accent 3" w:uiPriority="68"/>
-    <w:lsdException w:name="Medium Grid 3 Accent 3" w:uiPriority="69"/>
-    <w:lsdException w:name="Dark List Accent 3" w:uiPriority="70"/>
-    <w:lsdException w:name="Colorful Shading Accent 3" w:uiPriority="71"/>
-    <w:lsdException w:name="Colorful List Accent 3" w:uiPriority="72"/>
-    <w:lsdException w:name="Colorful Grid Accent 3" w:uiPriority="73"/>
-    <w:lsdException w:name="Light Shading Accent 4" w:uiPriority="60"/>
-    <w:lsdException w:name="Light List Accent 4" w:uiPriority="61"/>
-    <w:lsdException w:name="Light Grid Accent 4" w:uiPriority="62"/>
-    <w:lsdException w:name="Medium Shading 1 Accent 4" w:uiPriority="63"/>
-    <w:lsdException w:name="Medium Shading 2 Accent 4" w:uiPriority="64"/>
-    <w:lsdException w:name="Medium List 1 Accent 4" w:uiPriority="65"/>
-    <w:lsdException w:name="Medium List 2 Accent 4" w:uiPriority="66"/>
-    <w:lsdException w:name="Medium Grid 1 Accent 4" w:uiPriority="67"/>
-    <w:lsdException w:name="Medium Grid 2 Accent 4" w:uiPriority="68"/>
-    <w:lsdException w:name="Medium Grid 3 Accent 4" w:uiPriority="69"/>
-    <w:lsdException w:name="Dark List Accent 4" w:uiPriority="70"/>
-    <w:lsdException w:name="Colorful Shading Accent 4" w:uiPriority="71"/>
-    <w:lsdException w:name="Colorful List Accent 4" w:uiPriority="72"/>
-    <w:lsdException w:name="Colorful Grid Accent 4" w:uiPriority="73"/>
-    <w:lsdException w:name="Light Shading Accent 5" w:uiPriority="60"/>
-    <w:lsdException w:name="Light List Accent 5" w:uiPriority="61"/>
-    <w:lsdException w:name="Light Grid Accent 5" w:uiPriority="62"/>
-    <w:lsdException w:name="Medium Shading 1 Accent 5" w:uiPriority="63"/>
-    <w:lsdException w:name="Medium Shading 2 Accent 5" w:uiPriority="64"/>
-    <w:lsdException w:name="Medium List 1 Accent 5" w:uiPriority="65"/>
-    <w:lsdException w:name="Medium List 2 Accent 5" w:uiPriority="66"/>
-    <w:lsdException w:name="Medium Grid 1 Accent 5" w:uiPriority="67"/>
-    <w:lsdException w:name="Medium Grid 2 Accent 5" w:uiPriority="68"/>
-    <w:lsdException w:name="Medium Grid 3 Accent 5" w:uiPriority="69"/>
-    <w:lsdException w:name="Dark List Accent 5" w:uiPriority="70"/>
-    <w:lsdException w:name="Colorful Shading Accent 5" w:uiPriority="71"/>
-    <w:lsdException w:name="Colorful List Accent 5" w:uiPriority="72"/>
-    <w:lsdException w:name="Colorful Grid Accent 5" w:uiPriority="73"/>
-    <w:lsdException w:name="Light Shading Accent 6" w:uiPriority="60"/>
-    <w:lsdException w:name="Light List Accent 6" w:uiPriority="61"/>
-    <w:lsdException w:name="Light Grid Accent 6" w:uiPriority="62"/>
-    <w:lsdException w:name="Medium Shading 1 Accent 6" w:uiPriority="63"/>
-    <w:lsdException w:name="Medium Shading 2 Accent 6" w:uiPriority="64"/>
-    <w:lsdException w:name="Medium List 1 Accent 6" w:uiPriority="65"/>
-    <w:lsdException w:name="Medium List 2 Accent 6" w:uiPriority="66"/>
-    <w:lsdException w:name="Medium Grid 1 Accent 6" w:uiPriority="67"/>
-    <w:lsdException w:name="Medium Grid 2 Accent 6" w:uiPriority="68"/>
-    <w:lsdException w:name="Medium Grid 3 Accent 6" w:uiPriority="69"/>
-    <w:lsdException w:name="Dark List Accent 6" w:uiPriority="70"/>
-    <w:lsdException w:name="Colorful Shading Accent 6" w:uiPriority="71"/>
-    <w:lsdException w:name="Colorful List Accent 6" w:uiPriority="72"/>
-    <w:lsdException w:name="Colorful Grid Accent 6" w:uiPriority="73"/>
-    <w:lsdException w:name="Subtle Emphasis" w:uiPriority="19" w:qFormat="1"/>
-    <w:lsdException w:name="Intense Emphasis" w:uiPriority="21" w:qFormat="1"/>
-    <w:lsdException w:name="Subtle Reference" w:uiPriority="31" w:qFormat="1"/>
-    <w:lsdException w:name="Intense Reference" w:uiPriority="32" w:qFormat="1"/>
-    <w:lsdException w:name="Book Title" w:uiPriority="33" w:qFormat="1"/>
-    <w:lsdException w:name="Bibliography" w:semiHidden="1" w:uiPriority="37" w:unhideWhenUsed="1"/>
-    <w:lsdException w:name="TOC Heading" w:semiHidden="1" w:uiPriority="39" w:unhideWhenUsed="1" w:qFormat="1"/>
-    <w:lsdException w:name="Plain Table 1" w:uiPriority="41"/>
-    <w:lsdException w:name="Plain Table 2" w:uiPriority="42"/>
-    <w:lsdException w:name="Plain Table 3" w:uiPriority="43"/>
-    <w:lsdException w:name="Plain Table 4" w:uiPriority="44"/>
-    <w:lsdException w:name="Plain Table 5" w:uiPriority="45"/>
-    <w:lsdException w:name="Grid Table Light" w:uiPriority="40"/>
-    <w:lsdException w:name="Grid Table 1 Light" w:uiPriority="46"/>
-    <w:lsdException w:name="Grid Table 2" w:uiPriority="47"/>
-    <w:lsdException w:name="Grid Table 3" w:uiPriority="48"/>
-    <w:lsdException w:name="Grid Table 4" w:uiPriority="49"/>
-    <w:lsdException w:name="Grid Table 5 Dark" w:uiPriority="50"/>
-    <w:lsdException w:name="Grid Table 6 Colorful" w:uiPriority="51"/>
-    <w:lsdException w:name="Grid Table 7 Colorful" w:uiPriority="52"/>
-    <w:lsdException w:name="Grid Table 1 Light Accent 1" w:uiPriority="46"/>
-    <w:lsdException w:name="Grid Table 2 Accent 1" w:uiPriority="47"/>
-    <w:lsdException w:name="Grid Table 3 Accent 1" w:uiPriority="48"/>
-    <w:lsdException w:name="Grid Table 4 Accent 1" w:uiPriority="49"/>
-    <w:lsdException w:name="Grid Table 5 Dark Accent 1" w:uiPriority="50"/>
-    <w:lsdException w:name="Grid Table 6 Colorful Accent 1" w:uiPriority="51"/>
-    <w:lsdException w:name="Grid Table 7 Colorful Accent 1" w:uiPriority="52"/>
-    <w:lsdException w:name="Grid Table 1 Light Accent 2" w:uiPriority="46"/>
-    <w:lsdException w:name="Grid Table 2 Accent 2" w:uiPriority="47"/>
-    <w:lsdException w:name="Grid Table 3 Accent 2" w:uiPriority="48"/>
-    <w:lsdException w:name="Grid Table 4 Accent 2" w:uiPriority="49"/>
-    <w:lsdException w:name="Grid Table 5 Dark Accent 2" w:uiPriority="50"/>
-    <w:lsdException w:name="Grid Table 6 Colorful Accent 2" w:uiPriority="51"/>
-    <w:lsdException w:name="Grid Table 7 Colorful Accent 2" w:uiPriority="52"/>
-    <w:lsdException w:name="Grid Table 1 Light Accent 3" w:uiPriority="46"/>
-    <w:lsdException w:name="Grid Table 2 Accent 3" w:uiPriority="47"/>
-    <w:lsdException w:name="Grid Table 3 Accent 3" w:uiPriority="48"/>
-    <w:lsdException w:name="Grid Table 4 Accent 3" w:uiPriority="49"/>
-    <w:lsdException w:name="Grid Table 5 Dark Accent 3" w:uiPriority="50"/>
-    <w:lsdException w:name="Grid Table 6 Colorful Accent 3" w:uiPriority="51"/>
-    <w:lsdException w:name="Grid Table 7 Colorful Accent 3" w:uiPriority="52"/>
-    <w:lsdException w:name="Grid Table 1 Light Accent 4" w:uiPriority="46"/>
-    <w:lsdException w:name="Grid Table 2 Accent 4" w:uiPriority="47"/>
-    <w:lsdException w:name="Grid Table 3 Accent 4" w:uiPriority="48"/>
-    <w:lsdException w:name="Grid Table 4 Accent 4" w:uiPriority="49"/>
-    <w:lsdException w:name="Grid Table 5 Dark Accent 4" w:uiPriority="50"/>
-    <w:lsdException w:name="Grid Table 6 Colorful Accent 4" w:uiPriority="51"/>
-    <w:lsdException w:name="Grid Table 7 Colorful Accent 4" w:uiPriority="52"/>
-    <w:lsdException w:name="Grid Table 1 Light Accent 5" w:uiPriority="46"/>
-    <w:lsdException w:name="Grid Table 2 Accent 5" w:uiPriority="47"/>
-    <w:lsdException w:name="Grid Table 3 Accent 5" w:uiPriority="48"/>
-    <w:lsdException w:name="Grid Table 4 Accent 5" w:uiPriority="49"/>
-    <w:lsdException w:name="Grid Table 5 Dark Accent 5" w:uiPriority="50"/>
-    <w:lsdException w:name="Grid Table 6 Colorful Accent 5" w:uiPriority="51"/>
-    <w:lsdException w:name="Grid Table 7 Colorful Accent 5" w:uiPriority="52"/>
-    <w:lsdException w:name="Grid Table 1 Light Accent 6" w:uiPriority="46"/>
-    <w:lsdException w:name="Grid Table 2 Accent 6" w:uiPriority="47"/>
-    <w:lsdException w:name="Grid Table 3 Accent 6" w:uiPriority="48"/>
-    <w:lsdException w:name="Grid Table 4 Accent 6" w:uiPriority="49"/>
-    <w:lsdException w:name="Grid Table 5 Dark Accent 6" w:uiPriority="50"/>
-    <w:lsdException w:name="Grid Table 6 Colorful Accent 6" w:uiPriority="51"/>
-    <w:lsdException w:name="Grid Table 7 Colorful Accent 6" w:uiPriority="52"/>
-    <w:lsdException w:name="List Table 1 Light" w:uiPriority="46"/>
-    <w:lsdException w:name="List Table 2" w:uiPriority="47"/>
-    <w:lsdException w:name="List Table 3" w:uiPriority="48"/>
-    <w:lsdException w:name="List Table 4" w:uiPriority="49"/>
-    <w:lsdException w:name="List Table 5 Dark" w:uiPriority="50"/>
-    <w:lsdException w:name="List Table 6 Colorful" w:uiPriority="51"/>
-    <w:lsdException w:name="List Table 7 Colorful" w:uiPriority="52"/>
-    <w:lsdException w:name="List Table 1 Light Accent 1" w:uiPriority="46"/>
-    <w:lsdException w:name="List Table 2 Accent 1" w:uiPriority="47"/>
-    <w:lsdException w:name="List Table 3 Accent 1" w:uiPriority="48"/>
-    <w:lsdException w:name="List Table 4 Accent 1" w:uiPriority="49"/>
-    <w:lsdException w:name="List Table 5 Dark Accent 1" w:uiPriority="50"/>
-    <w:lsdException w:name="List Table 6 Colorful Accent 1" w:uiPriority="51"/>
-    <w:lsdException w:name="List Table 7 Colorful Accent 1" w:uiPriority="52"/>
-    <w:lsdException w:name="List Table 1 Light Accent 2" w:uiPriority="46"/>
-    <w:lsdException w:name="List Table 2 Accent 2" w:uiPriority="47"/>
-    <w:lsdException w:name="List Table 3 Accent 2" w:uiPriority="48"/>
-    <w:lsdException w:name="List Table 4 Accent 2" w:uiPriority="49"/>
-    <w:lsdException w:name="List Table 5 Dark Accent 2" w:uiPriority="50"/>
-    <w:lsdException w:name="List Table 6 Colorful Accent 2" w:uiPriority="51"/>
-    <w:lsdException w:name="List Table 7 Colorful Accent 2" w:uiPriority="52"/>
-    <w:lsdException w:name="List Table 1 Light Accent 3" w:uiPriority="46"/>
-    <w:lsdException w:name="List Table 2 Accent 3" w:uiPriority="47"/>
-    <w:lsdException w:name="List Table 3 Accent 3" w:uiPriority="48"/>
-    <w:lsdException w:name="List Table 4 Accent 3" w:uiPriority="49"/>
-    <w:lsdException w:name="List Table 5 Dark Accent 3" w:uiPriority="50"/>
-    <w:lsdException w:name="List Table 6 Colorful Accent 3" w:uiPriority="51"/>
-    <w:lsdException w:name="List Table 7 Colorful Accent 3" w:uiPriority="52"/>
-    <w:lsdException w:name="List Table 1 Light Accent 4" w:uiPriority="46"/>
-    <w:lsdException w:name="List Table 2 Accent 4" w:uiPriority="47"/>
-    <w:lsdException w:name="List Table 3 Accent 4" w:uiPriority="48"/>
-    <w:lsdException w:name="List Table 4 Accent 4" w:uiPriority="49"/>
-    <w:lsdException w:name="List Table 5 Dark Accent 4" w:uiPriority="50"/>
-    <w:lsdException w:name="List Table 6 Colorful Accent 4" w:uiPriority="51"/>
-    <w:lsdException w:name="List Table 7 Colorful Accent 4" w:uiPriority="52"/>
-    <w:lsdException w:name="List Table 1 Light Accent 5" w:uiPriority="46"/>
-    <w:lsdException w:name="List Table 2 Accent 5" w:uiPriority="47"/>
-    <w:lsdException w:name="List Table 3 Accent 5" w:uiPriority="48"/>
-    <w:lsdException w:name="List Table 4 Accent 5" w:uiPriority="49"/>
-    <w:lsdException w:name="List Table 5 Dark Accent 5" w:uiPriority="50"/>
-    <w:lsdException w:name="List Table 6 Colorful Accent 5" w:uiPriority="51"/>
-    <w:lsdException w:name="List Table 7 Colorful Accent 5" w:uiPriority="52"/>
-    <w:lsdException w:name="List Table 1 Light Accent 6" w:uiPriority="46"/>
-    <w:lsdException w:name="List Table 2 Accent 6" w:uiPriority="47"/>
-    <w:lsdException w:name="List Table 3 Accent 6" w:uiPriority="48"/>
-    <w:lsdException w:name="List Table 4 Accent 6" w:uiPriority="49"/>
-    <w:lsdException w:name="List Table 5 Dark Accent 6" w:uiPriority="50"/>
-    <w:lsdException w:name="List Table 6 Colorful Accent 6" w:uiPriority="51"/>
-    <w:lsdException w:name="List Table 7 Colorful Accent 6" w:uiPriority="52"/>
+  <w:latentStyles w:defLockedState="0" w:defUIPriority="0" w:defSemiHidden="1" w:defUnhideWhenUsed="1" w:defQFormat="0" w:count="267">
+    <w:lsdException w:name="Normal" w:semiHidden="0" w:unhideWhenUsed="0" w:qFormat="1"/>
+    <w:lsdException w:name="heading 1" w:semiHidden="0" w:unhideWhenUsed="0" w:qFormat="1"/>
+    <w:lsdException w:name="heading 2" w:semiHidden="0" w:unhideWhenUsed="0" w:qFormat="1"/>
+    <w:lsdException w:name="heading 3" w:semiHidden="0" w:unhideWhenUsed="0" w:qFormat="1"/>
+    <w:lsdException w:name="heading 4" w:semiHidden="0" w:unhideWhenUsed="0" w:qFormat="1"/>
+    <w:lsdException w:name="heading 5" w:semiHidden="0" w:unhideWhenUsed="0" w:qFormat="1"/>
+    <w:lsdException w:name="heading 6" w:qFormat="1"/>
+    <w:lsdException w:name="heading 7" w:qFormat="1"/>
+    <w:lsdException w:name="heading 8" w:qFormat="1"/>
+    <w:lsdException w:name="heading 9" w:qFormat="1"/>
+    <w:lsdException w:name="caption" w:qFormat="1"/>
+    <w:lsdException w:name="List Number" w:semiHidden="0" w:unhideWhenUsed="0"/>
+    <w:lsdException w:name="List 4" w:semiHidden="0" w:unhideWhenUsed="0"/>
+    <w:lsdException w:name="List 5" w:semiHidden="0" w:unhideWhenUsed="0"/>
+    <w:lsdException w:name="Title" w:semiHidden="0" w:unhideWhenUsed="0" w:qFormat="1"/>
+    <w:lsdException w:name="Subtitle" w:semiHidden="0" w:unhideWhenUsed="0" w:qFormat="1"/>
+    <w:lsdException w:name="Salutation" w:semiHidden="0" w:unhideWhenUsed="0"/>
+    <w:lsdException w:name="Date" w:semiHidden="0" w:unhideWhenUsed="0"/>
+    <w:lsdException w:name="Body Text First Indent" w:semiHidden="0" w:unhideWhenUsed="0"/>
+    <w:lsdException w:name="Strong" w:semiHidden="0" w:unhideWhenUsed="0" w:qFormat="1"/>
+    <w:lsdException w:name="Emphasis" w:semiHidden="0" w:unhideWhenUsed="0" w:qFormat="1"/>
+    <w:lsdException w:name="Table Grid" w:semiHidden="0" w:unhideWhenUsed="0"/>
+    <w:lsdException w:name="Placeholder Text" w:uiPriority="99" w:unhideWhenUsed="0"/>
+    <w:lsdException w:name="No Spacing" w:semiHidden="0" w:uiPriority="1" w:unhideWhenUsed="0" w:qFormat="1"/>
+    <w:lsdException w:name="Light Shading" w:semiHidden="0" w:uiPriority="60" w:unhideWhenUsed="0"/>
+    <w:lsdException w:name="Light List" w:semiHidden="0" w:uiPriority="61" w:unhideWhenUsed="0"/>
+    <w:lsdException w:name="Light Grid" w:semiHidden="0" w:uiPriority="62" w:unhideWhenUsed="0"/>
+    <w:lsdException w:name="Medium Shading 1" w:semiHidden="0" w:uiPriority="63" w:unhideWhenUsed="0"/>
+    <w:lsdException w:name="Medium Shading 2" w:semiHidden="0" w:uiPriority="64" w:unhideWhenUsed="0"/>
+    <w:lsdException w:name="Medium List 1" w:semiHidden="0" w:uiPriority="65" w:unhideWhenUsed="0"/>
+    <w:lsdException w:name="Medium List 2" w:semiHidden="0" w:uiPriority="66" w:unhideWhenUsed="0"/>
+    <w:lsdException w:name="Medium Grid 1" w:semiHidden="0" w:uiPriority="67" w:unhideWhenUsed="0"/>
+    <w:lsdException w:name="Medium Grid 2" w:semiHidden="0" w:uiPriority="68" w:unhideWhenUsed="0"/>
+    <w:lsdException w:name="Medium Grid 3" w:semiHidden="0" w:uiPriority="69" w:unhideWhenUsed="0"/>
+    <w:lsdException w:name="Dark List" w:semiHidden="0" w:uiPriority="70" w:unhideWhenUsed="0"/>
+    <w:lsdException w:name="Colorful Shading" w:semiHidden="0" w:uiPriority="71" w:unhideWhenUsed="0"/>
+    <w:lsdException w:name="Colorful List" w:semiHidden="0" w:uiPriority="72" w:unhideWhenUsed="0"/>
+    <w:lsdException w:name="Colorful Grid" w:semiHidden="0" w:uiPriority="73" w:unhideWhenUsed="0"/>
+    <w:lsdException w:name="Light Shading Accent 1" w:semiHidden="0" w:uiPriority="60" w:unhideWhenUsed="0"/>
+    <w:lsdException w:name="Light List Accent 1" w:semiHidden="0" w:uiPriority="61" w:unhideWhenUsed="0"/>
+    <w:lsdException w:name="Light Grid Accent 1" w:semiHidden="0" w:uiPriority="62" w:unhideWhenUsed="0"/>
+    <w:lsdException w:name="Medium Shading 1 Accent 1" w:semiHidden="0" w:uiPriority="63" w:unhideWhenUsed="0"/>
+    <w:lsdException w:name="Medium Shading 2 Accent 1" w:semiHidden="0" w:uiPriority="64" w:unhideWhenUsed="0"/>
+    <w:lsdException w:name="Medium List 1 Accent 1" w:semiHidden="0" w:uiPriority="65" w:unhideWhenUsed="0"/>
+    <w:lsdException w:name="Revision" w:uiPriority="99" w:unhideWhenUsed="0"/>
+    <w:lsdException w:name="List Paragraph" w:semiHidden="0" w:uiPriority="34" w:unhideWhenUsed="0" w:qFormat="1"/>
+    <w:lsdException w:name="Quote" w:semiHidden="0" w:uiPriority="29" w:unhideWhenUsed="0" w:qFormat="1"/>
+    <w:lsdException w:name="Intense Quote" w:semiHidden="0" w:uiPriority="30" w:unhideWhenUsed="0" w:qFormat="1"/>
+    <w:lsdException w:name="Medium List 2 Accent 1" w:semiHidden="0" w:uiPriority="66" w:unhideWhenUsed="0"/>
+    <w:lsdException w:name="Medium Grid 1 Accent 1" w:semiHidden="0" w:uiPriority="67" w:unhideWhenUsed="0"/>
+    <w:lsdException w:name="Medium Grid 2 Accent 1" w:semiHidden="0" w:uiPriority="68" w:unhideWhenUsed="0"/>
+    <w:lsdException w:name="Medium Grid 3 Accent 1" w:semiHidden="0" w:uiPriority="69" w:unhideWhenUsed="0"/>
+    <w:lsdException w:name="Dark List Accent 1" w:semiHidden="0" w:uiPriority="70" w:unhideWhenUsed="0"/>
+    <w:lsdException w:name="Colorful Shading Accent 1" w:semiHidden="0" w:uiPriority="71" w:unhideWhenUsed="0"/>
+    <w:lsdException w:name="Colorful List Accent 1" w:semiHidden="0" w:uiPriority="72" w:unhideWhenUsed="0"/>
+    <w:lsdException w:name="Colorful Grid Accent 1" w:semiHidden="0" w:uiPriority="73" w:unhideWhenUsed="0"/>
+    <w:lsdException w:name="Light Shading Accent 2" w:semiHidden="0" w:uiPriority="60" w:unhideWhenUsed="0"/>
+    <w:lsdException w:name="Light List Accent 2" w:semiHidden="0" w:uiPriority="61" w:unhideWhenUsed="0"/>
+    <w:lsdException w:name="Light Grid Accent 2" w:semiHidden="0" w:uiPriority="62" w:unhideWhenUsed="0"/>
+    <w:lsdException w:name="Medium Shading 1 Accent 2" w:semiHidden="0" w:uiPriority="63" w:unhideWhenUsed="0"/>
+    <w:lsdException w:name="Medium Shading 2 Accent 2" w:semiHidden="0" w:uiPriority="64" w:unhideWhenUsed="0"/>
+    <w:lsdException w:name="Medium List 1 Accent 2" w:semiHidden="0" w:uiPriority="65" w:unhideWhenUsed="0"/>
+    <w:lsdException w:name="Medium List 2 Accent 2" w:semiHidden="0" w:uiPriority="66" w:unhideWhenUsed="0"/>
+    <w:lsdException w:name="Medium Grid 1 Accent 2" w:semiHidden="0" w:uiPriority="67" w:unhideWhenUsed="0"/>
+    <w:lsdException w:name="Medium Grid 2 Accent 2" w:semiHidden="0" w:uiPriority="68" w:unhideWhenUsed="0"/>
+    <w:lsdException w:name="Medium Grid 3 Accent 2" w:semiHidden="0" w:uiPriority="69" w:unhideWhenUsed="0"/>
+    <w:lsdException w:name="Dark List Accent 2" w:semiHidden="0" w:uiPriority="70" w:unhideWhenUsed="0"/>
+    <w:lsdException w:name="Colorful Shading Accent 2" w:semiHidden="0" w:uiPriority="71" w:unhideWhenUsed="0"/>
+    <w:lsdException w:name="Colorful List Accent 2" w:semiHidden="0" w:uiPriority="72" w:unhideWhenUsed="0"/>
+    <w:lsdException w:name="Colorful Grid Accent 2" w:semiHidden="0" w:uiPriority="73" w:unhideWhenUsed="0"/>
+    <w:lsdException w:name="Light Shading Accent 3" w:semiHidden="0" w:uiPriority="60" w:unhideWhenUsed="0"/>
+    <w:lsdException w:name="Light List Accent 3" w:semiHidden="0" w:uiPriority="61" w:unhideWhenUsed="0"/>
+    <w:lsdException w:name="Light Grid Accent 3" w:semiHidden="0" w:uiPriority="62" w:unhideWhenUsed="0"/>
+    <w:lsdException w:name="Medium Shading 1 Accent 3" w:semiHidden="0" w:uiPriority="63" w:unhideWhenUsed="0"/>
+    <w:lsdException w:name="Medium Shading 2 Accent 3" w:semiHidden="0" w:uiPriority="64" w:unhideWhenUsed="0"/>
+    <w:lsdException w:name="Medium List 1 Accent 3" w:semiHidden="0" w:uiPriority="65" w:unhideWhenUsed="0"/>
+    <w:lsdException w:name="Medium List 2 Accent 3" w:semiHidden="0" w:uiPriority="66" w:unhideWhenUsed="0"/>
+    <w:lsdException w:name="Medium Grid 1 Accent 3" w:semiHidden="0" w:uiPriority="67" w:unhideWhenUsed="0"/>
+    <w:lsdException w:name="Medium Grid 2 Accent 3" w:semiHidden="0" w:uiPriority="68" w:unhideWhenUsed="0"/>
+    <w:lsdException w:name="Medium Grid 3 Accent 3" w:semiHidden="0" w:uiPriority="69" w:unhideWhenUsed="0"/>
+    <w:lsdException w:name="Dark List Accent 3" w:semiHidden="0" w:uiPriority="70" w:unhideWhenUsed="0"/>
+    <w:lsdException w:name="Colorful Shading Accent 3" w:semiHidden="0" w:uiPriority="71" w:unhideWhenUsed="0"/>
+    <w:lsdException w:name="Colorful List Accent 3" w:semiHidden="0" w:uiPriority="72" w:unhideWhenUsed="0"/>
+    <w:lsdException w:name="Colorful Grid Accent 3" w:semiHidden="0" w:uiPriority="73" w:unhideWhenUsed="0"/>
+    <w:lsdException w:name="Light Shading Accent 4" w:semiHidden="0" w:uiPriority="60" w:unhideWhenUsed="0"/>
+    <w:lsdException w:name="Light List Accent 4" w:semiHidden="0" w:uiPriority="61" w:unhideWhenUsed="0"/>
+    <w:lsdException w:name="Light Grid Accent 4" w:semiHidden="0" w:uiPriority="62" w:unhideWhenUsed="0"/>
+    <w:lsdException w:name="Medium Shading 1 Accent 4" w:semiHidden="0" w:uiPriority="63" w:unhideWhenUsed="0"/>
+    <w:lsdException w:name="Medium Shading 2 Accent 4" w:semiHidden="0" w:uiPriority="64" w:unhideWhenUsed="0"/>
+    <w:lsdException w:name="Medium List 1 Accent 4" w:semiHidden="0" w:uiPriority="65" w:unhideWhenUsed="0"/>
+    <w:lsdException w:name="Medium List 2 Accent 4" w:semiHidden="0" w:uiPriority="66" w:unhideWhenUsed="0"/>
+    <w:lsdException w:name="Medium Grid 1 Accent 4" w:semiHidden="0" w:uiPriority="67" w:unhideWhenUsed="0"/>
+    <w:lsdException w:name="Medium Grid 2 Accent 4" w:semiHidden="0" w:uiPriority="68" w:unhideWhenUsed="0"/>
+    <w:lsdException w:name="Medium Grid 3 Accent 4" w:semiHidden="0" w:uiPriority="69" w:unhideWhenUsed="0"/>
+    <w:lsdException w:name="Dark List Accent 4" w:semiHidden="0" w:uiPriority="70" w:unhideWhenUsed="0"/>
+    <w:lsdException w:name="Colorful Shading Accent 4" w:semiHidden="0" w:uiPriority="71" w:unhideWhenUsed="0"/>
+    <w:lsdException w:name="Colorful List Accent 4" w:semiHidden="0" w:uiPriority="72" w:unhideWhenUsed="0"/>
+    <w:lsdException w:name="Colorful Grid Accent 4" w:semiHidden="0" w:uiPriority="73" w:unhideWhenUsed="0"/>
+    <w:lsdException w:name="Light Shading Accent 5" w:semiHidden="0" w:uiPriority="60" w:unhideWhenUsed="0"/>
+    <w:lsdException w:name="Light List Accent 5" w:semiHidden="0" w:uiPriority="61" w:unhideWhenUsed="0"/>
+    <w:lsdException w:name="Light Grid Accent 5" w:semiHidden="0" w:uiPriority="62" w:unhideWhenUsed="0"/>
+    <w:lsdException w:name="Medium Shading 1 Accent 5" w:semiHidden="0" w:uiPriority="63" w:unhideWhenUsed="0"/>
+    <w:lsdException w:name="Medium Shading 2 Accent 5" w:semiHidden="0" w:uiPriority="64" w:unhideWhenUsed="0"/>
+    <w:lsdException w:name="Medium List 1 Accent 5" w:semiHidden="0" w:uiPriority="65" w:unhideWhenUsed="0"/>
+    <w:lsdException w:name="Medium List 2 Accent 5" w:semiHidden="0" w:uiPriority="66" w:unhideWhenUsed="0"/>
+    <w:lsdException w:name="Medium Grid 1 Accent 5" w:semiHidden="0" w:uiPriority="67" w:unhideWhenUsed="0"/>
+    <w:lsdException w:name="Medium Grid 2 Accent 5" w:semiHidden="0" w:uiPriority="68" w:unhideWhenUsed="0"/>
+    <w:lsdException w:name="Medium Grid 3 Accent 5" w:semiHidden="0" w:uiPriority="69" w:unhideWhenUsed="0"/>
+    <w:lsdException w:name="Dark List Accent 5" w:semiHidden="0" w:uiPriority="70" w:unhideWhenUsed="0"/>
+    <w:lsdException w:name="Colorful Shading Accent 5" w:semiHidden="0" w:uiPriority="71" w:unhideWhenUsed="0"/>
+    <w:lsdException w:name="Colorful List Accent 5" w:semiHidden="0" w:uiPriority="72" w:unhideWhenUsed="0"/>
+    <w:lsdException w:name="Colorful Grid Accent 5" w:semiHidden="0" w:uiPriority="73" w:unhideWhenUsed="0"/>
+    <w:lsdException w:name="Light Shading Accent 6" w:semiHidden="0" w:uiPriority="60" w:unhideWhenUsed="0"/>
+    <w:lsdException w:name="Light List Accent 6" w:semiHidden="0" w:uiPriority="61" w:unhideWhenUsed="0"/>
+    <w:lsdException w:name="Light Grid Accent 6" w:semiHidden="0" w:uiPriority="62" w:unhideWhenUsed="0"/>
+    <w:lsdException w:name="Medium Shading 1 Accent 6" w:semiHidden="0" w:uiPriority="63" w:unhideWhenUsed="0"/>
+    <w:lsdException w:name="Medium Shading 2 Accent 6" w:semiHidden="0" w:uiPriority="64" w:unhideWhenUsed="0"/>
+    <w:lsdException w:name="Medium List 1 Accent 6" w:semiHidden="0" w:uiPriority="65" w:unhideWhenUsed="0"/>
+    <w:lsdException w:name="Medium List 2 Accent 6" w:semiHidden="0" w:uiPriority="66" w:unhideWhenUsed="0"/>
+    <w:lsdException w:name="Medium Grid 1 Accent 6" w:semiHidden="0" w:uiPriority="67" w:unhideWhenUsed="0"/>
+    <w:lsdException w:name="Medium Grid 2 Accent 6" w:semiHidden="0" w:uiPriority="68" w:unhideWhenUsed="0"/>
+    <w:lsdException w:name="Medium Grid 3 Accent 6" w:semiHidden="0" w:uiPriority="69" w:unhideWhenUsed="0"/>
+    <w:lsdException w:name="Dark List Accent 6" w:semiHidden="0" w:uiPriority="70" w:unhideWhenUsed="0"/>
+    <w:lsdException w:name="Colorful Shading Accent 6" w:semiHidden="0" w:uiPriority="71" w:unhideWhenUsed="0"/>
+    <w:lsdException w:name="Colorful List Accent 6" w:semiHidden="0" w:uiPriority="72" w:unhideWhenUsed="0"/>
+    <w:lsdException w:name="Colorful Grid Accent 6" w:semiHidden="0" w:uiPriority="73" w:unhideWhenUsed="0"/>
+    <w:lsdException w:name="Subtle Emphasis" w:semiHidden="0" w:uiPriority="19" w:unhideWhenUsed="0" w:qFormat="1"/>
+    <w:lsdException w:name="Intense Emphasis" w:semiHidden="0" w:uiPriority="21" w:unhideWhenUsed="0" w:qFormat="1"/>
+    <w:lsdException w:name="Subtle Reference" w:semiHidden="0" w:uiPriority="31" w:unhideWhenUsed="0" w:qFormat="1"/>
+    <w:lsdException w:name="Intense Reference" w:semiHidden="0" w:uiPriority="32" w:unhideWhenUsed="0" w:qFormat="1"/>
+    <w:lsdException w:name="Book Title" w:semiHidden="0" w:uiPriority="33" w:unhideWhenUsed="0" w:qFormat="1"/>
+    <w:lsdException w:name="Bibliography" w:uiPriority="37"/>
+    <w:lsdException w:name="TOC Heading" w:uiPriority="39" w:qFormat="1"/>
+  </w:latentStyles>
+  <w:style w:type="paragraph" w:default="1" w:styleId="Normal">
+    <w:name w:val="Normal"/>
+    <w:qFormat/>
+  </w:style>
+  <w:style w:type="paragraph" w:styleId="Heading1">
+    <w:name w:val="heading 1"/>
+    <w:basedOn w:val="Normal"/>
+    <w:next w:val="Normal"/>
+    <w:qFormat/>
+    <w:rsid w:val="00935846"/>
+    <w:pPr>
+      <w:keepNext/>
+      <w:jc w:val="center"/>
+      <w:outlineLvl w:val="0"/>
+    </w:pPr>
+    <w:rPr>
+      <w:rFonts w:asciiTheme="minorHAnsi" w:hAnsiTheme="minorHAnsi"/>
+      <w:b/>
+      <w:color w:val="FF0000"/>
+      <w:sz w:val="24"/>
+    </w:rPr>
+  </w:style>
+  <w:style w:type="paragraph" w:styleId="Heading2">
+    <w:name w:val="heading 2"/>
+    <w:basedOn w:val="Normal"/>
+    <w:next w:val="Normal"/>
+    <w:qFormat/>
+    <w:pPr>
+      <w:keepNext/>
+      <w:jc w:val="center"/>
+      <w:outlineLvl w:val="1"/>
+    </w:pPr>
+    <w:rPr>
+      <w:u w:val="single"/>
+    </w:rPr>
+  </w:style>
+  <w:style w:type="paragraph" w:styleId="Heading3">
+    <w:name w:val="heading 3"/>
+    <w:basedOn w:val="Normal"/>
+    <w:next w:val="Normal"/>
+    <w:qFormat/>
+    <w:pPr>
+      <w:keepNext/>
+      <w:jc w:val="center"/>
+      <w:outlineLvl w:val="2"/>
+    </w:pPr>
+    <w:rPr>
+      <w:rFonts w:ascii="Tahoma" w:hAnsi="Tahoma"/>
+      <w:b/>
+      <w:u w:val="single"/>
+    </w:rPr>
+  </w:style>
+  <w:style w:type="paragraph" w:styleId="Heading4">
+    <w:name w:val="heading 4"/>
+    <w:basedOn w:val="Normal"/>
+    <w:next w:val="Normal"/>
+    <w:qFormat/>
+    <w:pPr>
+      <w:keepNext/>
+      <w:jc w:val="center"/>
+      <w:outlineLvl w:val="3"/>
+    </w:pPr>
+    <w:rPr>
+      <w:rFonts w:ascii="Tahoma" w:hAnsi="Tahoma"/>
+      <w:b/>
+      <w:sz w:val="24"/>
+      <w:u w:val="single"/>
+    </w:rPr>
+  </w:style>
+  <w:style w:type="paragraph" w:styleId="Heading5">
+    <w:name w:val="heading 5"/>
+    <w:basedOn w:val="Normal"/>
+    <w:next w:val="Normal"/>
+    <w:qFormat/>
+    <w:pPr>
+      <w:keepNext/>
+      <w:jc w:val="center"/>
+      <w:outlineLvl w:val="4"/>
+    </w:pPr>
+    <w:rPr>
+      <w:rFonts w:ascii="Tahoma" w:hAnsi="Tahoma"/>
+      <w:b/>
+      <w:sz w:val="16"/>
+      <w:u w:val="single"/>
+    </w:rPr>
+  </w:style>
+  <w:style w:type="character" w:default="1" w:styleId="DefaultParagraphFont">
+    <w:name w:val="Default Paragraph Font"/>
+    <w:uiPriority w:val="1"/>
+    <w:semiHidden/>
+    <w:unhideWhenUsed/>
+  </w:style>
+  <w:style w:type="table" w:default="1" w:styleId="TableNormal">
+    <w:name w:val="Normal Table"/>
+    <w:uiPriority w:val="99"/>
+    <w:semiHidden/>
+    <w:unhideWhenUsed/>
+    <w:tblPr>
+      <w:tblInd w:w="0" w:type="dxa"/>
+      <w:tblCellMar>
+        <w:top w:w="0" w:type="dxa"/>
+        <w:left w:w="108" w:type="dxa"/>
+        <w:bottom w:w="0" w:type="dxa"/>
+        <w:right w:w="108" w:type="dxa"/>
+      </w:tblCellMar>
+    </w:tblPr>
+  </w:style>
+  <w:style w:type="numbering" w:default="1" w:styleId="NoList">
+    <w:name w:val="No List"/>
+    <w:uiPriority w:val="99"/>
+    <w:semiHidden/>
+    <w:unhideWhenUsed/>
+  </w:style>
+</w:styles>
+</file>
+
+<file path=word/stylesWithEffects.xml><?xml version="1.0" encoding="utf-8"?>
+<w:styles xmlns:wpc="http://schemas.microsoft.com/office/word/2010/wordprocessingCanvas" xmlns:mc="http://schemas.openxmlformats.org/markup-compatibility/2006" xmlns:o="urn:schemas-microsoft-com:office:office" xmlns:r="http://schemas.openxmlformats.org/officeDocument/2006/relationships" xmlns:m="http://schemas.openxmlformats.org/officeDocument/2006/math" xmlns:v="urn:schemas-microsoft-com:vml" xmlns:wp14="http://schemas.microsoft.com/office/word/2010/wordprocessingDrawing" xmlns:wp="http://schemas.openxmlformats.org/drawingml/2006/wordprocessingDrawing" xmlns:w10="urn:schemas-microsoft-com:office:word" xmlns:w="http://schemas.openxmlformats.org/wordprocessingml/2006/main" xmlns:w14="http://schemas.microsoft.com/office/word/2010/wordml" xmlns:wpg="http://schemas.microsoft.com/office/word/2010/wordprocessingGroup" xmlns:wpi="http://schemas.microsoft.com/office/word/2010/wordprocessingInk" xmlns:wne="http://schemas.microsoft.com/office/word/2006/wordml" xmlns:wps="http://schemas.microsoft.com/office/word/2010/wordprocessingShape" mc:Ignorable="w14 wp14">
+  <w:docDefaults>
+    <w:rPrDefault>
+      <w:rPr>
+        <w:rFonts w:ascii="Times New Roman" w:eastAsia="Times New Roman" w:hAnsi="Times New Roman" w:cs="Times New Roman"/>
+        <w:lang w:val="en-US" w:eastAsia="en-US" w:bidi="ar-SA"/>
+      </w:rPr>
+    </w:rPrDefault>
+    <w:pPrDefault/>
+  </w:docDefaults>
+  <w:latentStyles w:defLockedState="0" w:defUIPriority="0" w:defSemiHidden="1" w:defUnhideWhenUsed="1" w:defQFormat="0" w:count="267">
+    <w:lsdException w:name="Normal" w:semiHidden="0" w:unhideWhenUsed="0" w:qFormat="1"/>
+    <w:lsdException w:name="heading 1" w:semiHidden="0" w:unhideWhenUsed="0" w:qFormat="1"/>
+    <w:lsdException w:name="heading 2" w:semiHidden="0" w:unhideWhenUsed="0" w:qFormat="1"/>
+    <w:lsdException w:name="heading 3" w:semiHidden="0" w:unhideWhenUsed="0" w:qFormat="1"/>
+    <w:lsdException w:name="heading 4" w:semiHidden="0" w:unhideWhenUsed="0" w:qFormat="1"/>
+    <w:lsdException w:name="heading 5" w:semiHidden="0" w:unhideWhenUsed="0" w:qFormat="1"/>
+    <w:lsdException w:name="heading 6" w:qFormat="1"/>
+    <w:lsdException w:name="heading 7" w:qFormat="1"/>
+    <w:lsdException w:name="heading 8" w:qFormat="1"/>
+    <w:lsdException w:name="heading 9" w:qFormat="1"/>
+    <w:lsdException w:name="caption" w:qFormat="1"/>
+    <w:lsdException w:name="List Number" w:semiHidden="0" w:unhideWhenUsed="0"/>
+    <w:lsdException w:name="List 4" w:semiHidden="0" w:unhideWhenUsed="0"/>
+    <w:lsdException w:name="List 5" w:semiHidden="0" w:unhideWhenUsed="0"/>
+    <w:lsdException w:name="Title" w:semiHidden="0" w:unhideWhenUsed="0" w:qFormat="1"/>
+    <w:lsdException w:name="Subtitle" w:semiHidden="0" w:unhideWhenUsed="0" w:qFormat="1"/>
+    <w:lsdException w:name="Salutation" w:semiHidden="0" w:unhideWhenUsed="0"/>
+    <w:lsdException w:name="Date" w:semiHidden="0" w:unhideWhenUsed="0"/>
+    <w:lsdException w:name="Body Text First Indent" w:semiHidden="0" w:unhideWhenUsed="0"/>
+    <w:lsdException w:name="Strong" w:semiHidden="0" w:unhideWhenUsed="0" w:qFormat="1"/>
+    <w:lsdException w:name="Emphasis" w:semiHidden="0" w:unhideWhenUsed="0" w:qFormat="1"/>
+    <w:lsdException w:name="Table Grid" w:semiHidden="0" w:unhideWhenUsed="0"/>
+    <w:lsdException w:name="Placeholder Text" w:uiPriority="99" w:unhideWhenUsed="0"/>
+    <w:lsdException w:name="No Spacing" w:semiHidden="0" w:uiPriority="1" w:unhideWhenUsed="0" w:qFormat="1"/>
+    <w:lsdException w:name="Light Shading" w:semiHidden="0" w:uiPriority="60" w:unhideWhenUsed="0"/>
+    <w:lsdException w:name="Light List" w:semiHidden="0" w:uiPriority="61" w:unhideWhenUsed="0"/>
+    <w:lsdException w:name="Light Grid" w:semiHidden="0" w:uiPriority="62" w:unhideWhenUsed="0"/>
+    <w:lsdException w:name="Medium Shading 1" w:semiHidden="0" w:uiPriority="63" w:unhideWhenUsed="0"/>
+    <w:lsdException w:name="Medium Shading 2" w:semiHidden="0" w:uiPriority="64" w:unhideWhenUsed="0"/>
+    <w:lsdException w:name="Medium List 1" w:semiHidden="0" w:uiPriority="65" w:unhideWhenUsed="0"/>
+    <w:lsdException w:name="Medium List 2" w:semiHidden="0" w:uiPriority="66" w:unhideWhenUsed="0"/>
+    <w:lsdException w:name="Medium Grid 1" w:semiHidden="0" w:uiPriority="67" w:unhideWhenUsed="0"/>
+    <w:lsdException w:name="Medium Grid 2" w:semiHidden="0" w:uiPriority="68" w:unhideWhenUsed="0"/>
+    <w:lsdException w:name="Medium Grid 3" w:semiHidden="0" w:uiPriority="69" w:unhideWhenUsed="0"/>
+    <w:lsdException w:name="Dark List" w:semiHidden="0" w:uiPriority="70" w:unhideWhenUsed="0"/>
+    <w:lsdException w:name="Colorful Shading" w:semiHidden="0" w:uiPriority="71" w:unhideWhenUsed="0"/>
+    <w:lsdException w:name="Colorful List" w:semiHidden="0" w:uiPriority="72" w:unhideWhenUsed="0"/>
+    <w:lsdException w:name="Colorful Grid" w:semiHidden="0" w:uiPriority="73" w:unhideWhenUsed="0"/>
+    <w:lsdException w:name="Light Shading Accent 1" w:semiHidden="0" w:uiPriority="60" w:unhideWhenUsed="0"/>
+    <w:lsdException w:name="Light List Accent 1" w:semiHidden="0" w:uiPriority="61" w:unhideWhenUsed="0"/>
+    <w:lsdException w:name="Light Grid Accent 1" w:semiHidden="0" w:uiPriority="62" w:unhideWhenUsed="0"/>
+    <w:lsdException w:name="Medium Shading 1 Accent 1" w:semiHidden="0" w:uiPriority="63" w:unhideWhenUsed="0"/>
+    <w:lsdException w:name="Medium Shading 2 Accent 1" w:semiHidden="0" w:uiPriority="64" w:unhideWhenUsed="0"/>
+    <w:lsdException w:name="Medium List 1 Accent 1" w:semiHidden="0" w:uiPriority="65" w:unhideWhenUsed="0"/>
+    <w:lsdException w:name="Revision" w:uiPriority="99" w:unhideWhenUsed="0"/>
+    <w:lsdException w:name="List Paragraph" w:semiHidden="0" w:uiPriority="34" w:unhideWhenUsed="0" w:qFormat="1"/>
+    <w:lsdException w:name="Quote" w:semiHidden="0" w:uiPriority="29" w:unhideWhenUsed="0" w:qFormat="1"/>
+    <w:lsdException w:name="Intense Quote" w:semiHidden="0" w:uiPriority="30" w:unhideWhenUsed="0" w:qFormat="1"/>
+    <w:lsdException w:name="Medium List 2 Accent 1" w:semiHidden="0" w:uiPriority="66" w:unhideWhenUsed="0"/>
+    <w:lsdException w:name="Medium Grid 1 Accent 1" w:semiHidden="0" w:uiPriority="67" w:unhideWhenUsed="0"/>
+    <w:lsdException w:name="Medium Grid 2 Accent 1" w:semiHidden="0" w:uiPriority="68" w:unhideWhenUsed="0"/>
+    <w:lsdException w:name="Medium Grid 3 Accent 1" w:semiHidden="0" w:uiPriority="69" w:unhideWhenUsed="0"/>
+    <w:lsdException w:name="Dark List Accent 1" w:semiHidden="0" w:uiPriority="70" w:unhideWhenUsed="0"/>
+    <w:lsdException w:name="Colorful Shading Accent 1" w:semiHidden="0" w:uiPriority="71" w:unhideWhenUsed="0"/>
+    <w:lsdException w:name="Colorful List Accent 1" w:semiHidden="0" w:uiPriority="72" w:unhideWhenUsed="0"/>
+    <w:lsdException w:name="Colorful Grid Accent 1" w:semiHidden="0" w:uiPriority="73" w:unhideWhenUsed="0"/>
+    <w:lsdException w:name="Light Shading Accent 2" w:semiHidden="0" w:uiPriority="60" w:unhideWhenUsed="0"/>
+    <w:lsdException w:name="Light List Accent 2" w:semiHidden="0" w:uiPriority="61" w:unhideWhenUsed="0"/>
+    <w:lsdException w:name="Light Grid Accent 2" w:semiHidden="0" w:uiPriority="62" w:unhideWhenUsed="0"/>
+    <w:lsdException w:name="Medium Shading 1 Accent 2" w:semiHidden="0" w:uiPriority="63" w:unhideWhenUsed="0"/>
+    <w:lsdException w:name="Medium Shading 2 Accent 2" w:semiHidden="0" w:uiPriority="64" w:unhideWhenUsed="0"/>
+    <w:lsdException w:name="Medium List 1 Accent 2" w:semiHidden="0" w:uiPriority="65" w:unhideWhenUsed="0"/>
+    <w:lsdException w:name="Medium List 2 Accent 2" w:semiHidden="0" w:uiPriority="66" w:unhideWhenUsed="0"/>
+    <w:lsdException w:name="Medium Grid 1 Accent 2" w:semiHidden="0" w:uiPriority="67" w:unhideWhenUsed="0"/>
+    <w:lsdException w:name="Medium Grid 2 Accent 2" w:semiHidden="0" w:uiPriority="68" w:unhideWhenUsed="0"/>
+    <w:lsdException w:name="Medium Grid 3 Accent 2" w:semiHidden="0" w:uiPriority="69" w:unhideWhenUsed="0"/>
+    <w:lsdException w:name="Dark List Accent 2" w:semiHidden="0" w:uiPriority="70" w:unhideWhenUsed="0"/>
+    <w:lsdException w:name="Colorful Shading Accent 2" w:semiHidden="0" w:uiPriority="71" w:unhideWhenUsed="0"/>
+    <w:lsdException w:name="Colorful List Accent 2" w:semiHidden="0" w:uiPriority="72" w:unhideWhenUsed="0"/>
+    <w:lsdException w:name="Colorful Grid Accent 2" w:semiHidden="0" w:uiPriority="73" w:unhideWhenUsed="0"/>
+    <w:lsdException w:name="Light Shading Accent 3" w:semiHidden="0" w:uiPriority="60" w:unhideWhenUsed="0"/>
+    <w:lsdException w:name="Light List Accent 3" w:semiHidden="0" w:uiPriority="61" w:unhideWhenUsed="0"/>
+    <w:lsdException w:name="Light Grid Accent 3" w:semiHidden="0" w:uiPriority="62" w:unhideWhenUsed="0"/>
+    <w:lsdException w:name="Medium Shading 1 Accent 3" w:semiHidden="0" w:uiPriority="63" w:unhideWhenUsed="0"/>
+    <w:lsdException w:name="Medium Shading 2 Accent 3" w:semiHidden="0" w:uiPriority="64" w:unhideWhenUsed="0"/>
+    <w:lsdException w:name="Medium List 1 Accent 3" w:semiHidden="0" w:uiPriority="65" w:unhideWhenUsed="0"/>
+    <w:lsdException w:name="Medium List 2 Accent 3" w:semiHidden="0" w:uiPriority="66" w:unhideWhenUsed="0"/>
+    <w:lsdException w:name="Medium Grid 1 Accent 3" w:semiHidden="0" w:uiPriority="67" w:unhideWhenUsed="0"/>
+    <w:lsdException w:name="Medium Grid 2 Accent 3" w:semiHidden="0" w:uiPriority="68" w:unhideWhenUsed="0"/>
+    <w:lsdException w:name="Medium Grid 3 Accent 3" w:semiHidden="0" w:uiPriority="69" w:unhideWhenUsed="0"/>
+    <w:lsdException w:name="Dark List Accent 3" w:semiHidden="0" w:uiPriority="70" w:unhideWhenUsed="0"/>
+    <w:lsdException w:name="Colorful Shading Accent 3" w:semiHidden="0" w:uiPriority="71" w:unhideWhenUsed="0"/>
+    <w:lsdException w:name="Colorful List Accent 3" w:semiHidden="0" w:uiPriority="72" w:unhideWhenUsed="0"/>
+    <w:lsdException w:name="Colorful Grid Accent 3" w:semiHidden="0" w:uiPriority="73" w:unhideWhenUsed="0"/>
+    <w:lsdException w:name="Light Shading Accent 4" w:semiHidden="0" w:uiPriority="60" w:unhideWhenUsed="0"/>
+    <w:lsdException w:name="Light List Accent 4" w:semiHidden="0" w:uiPriority="61" w:unhideWhenUsed="0"/>
+    <w:lsdException w:name="Light Grid Accent 4" w:semiHidden="0" w:uiPriority="62" w:unhideWhenUsed="0"/>
+    <w:lsdException w:name="Medium Shading 1 Accent 4" w:semiHidden="0" w:uiPriority="63" w:unhideWhenUsed="0"/>
+    <w:lsdException w:name="Medium Shading 2 Accent 4" w:semiHidden="0" w:uiPriority="64" w:unhideWhenUsed="0"/>
+    <w:lsdException w:name="Medium List 1 Accent 4" w:semiHidden="0" w:uiPriority="65" w:unhideWhenUsed="0"/>
+    <w:lsdException w:name="Medium List 2 Accent 4" w:semiHidden="0" w:uiPriority="66" w:unhideWhenUsed="0"/>
+    <w:lsdException w:name="Medium Grid 1 Accent 4" w:semiHidden="0" w:uiPriority="67" w:unhideWhenUsed="0"/>
+    <w:lsdException w:name="Medium Grid 2 Accent 4" w:semiHidden="0" w:uiPriority="68" w:unhideWhenUsed="0"/>
+    <w:lsdException w:name="Medium Grid 3 Accent 4" w:semiHidden="0" w:uiPriority="69" w:unhideWhenUsed="0"/>
+    <w:lsdException w:name="Dark List Accent 4" w:semiHidden="0" w:uiPriority="70" w:unhideWhenUsed="0"/>
+    <w:lsdException w:name="Colorful Shading Accent 4" w:semiHidden="0" w:uiPriority="71" w:unhideWhenUsed="0"/>
+    <w:lsdException w:name="Colorful List Accent 4" w:semiHidden="0" w:uiPriority="72" w:unhideWhenUsed="0"/>
+    <w:lsdException w:name="Colorful Grid Accent 4" w:semiHidden="0" w:uiPriority="73" w:unhideWhenUsed="0"/>
+    <w:lsdException w:name="Light Shading Accent 5" w:semiHidden="0" w:uiPriority="60" w:unhideWhenUsed="0"/>
+    <w:lsdException w:name="Light List Accent 5" w:semiHidden="0" w:uiPriority="61" w:unhideWhenUsed="0"/>
+    <w:lsdException w:name="Light Grid Accent 5" w:semiHidden="0" w:uiPriority="62" w:unhideWhenUsed="0"/>
+    <w:lsdException w:name="Medium Shading 1 Accent 5" w:semiHidden="0" w:uiPriority="63" w:unhideWhenUsed="0"/>
+    <w:lsdException w:name="Medium Shading 2 Accent 5" w:semiHidden="0" w:uiPriority="64" w:unhideWhenUsed="0"/>
+    <w:lsdException w:name="Medium List 1 Accent 5" w:semiHidden="0" w:uiPriority="65" w:unhideWhenUsed="0"/>
+    <w:lsdException w:name="Medium List 2 Accent 5" w:semiHidden="0" w:uiPriority="66" w:unhideWhenUsed="0"/>
+    <w:lsdException w:name="Medium Grid 1 Accent 5" w:semiHidden="0" w:uiPriority="67" w:unhideWhenUsed="0"/>
+    <w:lsdException w:name="Medium Grid 2 Accent 5" w:semiHidden="0" w:uiPriority="68" w:unhideWhenUsed="0"/>
+    <w:lsdException w:name="Medium Grid 3 Accent 5" w:semiHidden="0" w:uiPriority="69" w:unhideWhenUsed="0"/>
+    <w:lsdException w:name="Dark List Accent 5" w:semiHidden="0" w:uiPriority="70" w:unhideWhenUsed="0"/>
+    <w:lsdException w:name="Colorful Shading Accent 5" w:semiHidden="0" w:uiPriority="71" w:unhideWhenUsed="0"/>
+    <w:lsdException w:name="Colorful List Accent 5" w:semiHidden="0" w:uiPriority="72" w:unhideWhenUsed="0"/>
+    <w:lsdException w:name="Colorful Grid Accent 5" w:semiHidden="0" w:uiPriority="73" w:unhideWhenUsed="0"/>
+    <w:lsdException w:name="Light Shading Accent 6" w:semiHidden="0" w:uiPriority="60" w:unhideWhenUsed="0"/>
+    <w:lsdException w:name="Light List Accent 6" w:semiHidden="0" w:uiPriority="61" w:unhideWhenUsed="0"/>
+    <w:lsdException w:name="Light Grid Accent 6" w:semiHidden="0" w:uiPriority="62" w:unhideWhenUsed="0"/>
+    <w:lsdException w:name="Medium Shading 1 Accent 6" w:semiHidden="0" w:uiPriority="63" w:unhideWhenUsed="0"/>
+    <w:lsdException w:name="Medium Shading 2 Accent 6" w:semiHidden="0" w:uiPriority="64" w:unhideWhenUsed="0"/>
+    <w:lsdException w:name="Medium List 1 Accent 6" w:semiHidden="0" w:uiPriority="65" w:unhideWhenUsed="0"/>
+    <w:lsdException w:name="Medium List 2 Accent 6" w:semiHidden="0" w:uiPriority="66" w:unhideWhenUsed="0"/>
+    <w:lsdException w:name="Medium Grid 1 Accent 6" w:semiHidden="0" w:uiPriority="67" w:unhideWhenUsed="0"/>
+    <w:lsdException w:name="Medium Grid 2 Accent 6" w:semiHidden="0" w:uiPriority="68" w:unhideWhenUsed="0"/>
+    <w:lsdException w:name="Medium Grid 3 Accent 6" w:semiHidden="0" w:uiPriority="69" w:unhideWhenUsed="0"/>
+    <w:lsdException w:name="Dark List Accent 6" w:semiHidden="0" w:uiPriority="70" w:unhideWhenUsed="0"/>
+    <w:lsdException w:name="Colorful Shading Accent 6" w:semiHidden="0" w:uiPriority="71" w:unhideWhenUsed="0"/>
+    <w:lsdException w:name="Colorful List Accent 6" w:semiHidden="0" w:uiPriority="72" w:unhideWhenUsed="0"/>
+    <w:lsdException w:name="Colorful Grid Accent 6" w:semiHidden="0" w:uiPriority="73" w:unhideWhenUsed="0"/>
+    <w:lsdException w:name="Subtle Emphasis" w:semiHidden="0" w:uiPriority="19" w:unhideWhenUsed="0" w:qFormat="1"/>
+    <w:lsdException w:name="Intense Emphasis" w:semiHidden="0" w:uiPriority="21" w:unhideWhenUsed="0" w:qFormat="1"/>
+    <w:lsdException w:name="Subtle Reference" w:semiHidden="0" w:uiPriority="31" w:unhideWhenUsed="0" w:qFormat="1"/>
+    <w:lsdException w:name="Intense Reference" w:semiHidden="0" w:uiPriority="32" w:unhideWhenUsed="0" w:qFormat="1"/>
+    <w:lsdException w:name="Book Title" w:semiHidden="0" w:uiPriority="33" w:unhideWhenUsed="0" w:qFormat="1"/>
+    <w:lsdException w:name="Bibliography" w:uiPriority="37"/>
+    <w:lsdException w:name="TOC Heading" w:uiPriority="39" w:qFormat="1"/>
   </w:latentStyles>
   <w:style w:type="paragraph" w:default="1" w:styleId="Normal">
     <w:name w:val="Normal"/>

</xml_diff>